<commit_message>
final touches before uploading
</commit_message>
<xml_diff>
--- a/assignements/project proposal.docx
+++ b/assignements/project proposal.docx
@@ -104,7 +104,7 @@
                     <pic:cNvPicPr/>
                   </pic:nvPicPr>
                   <pic:blipFill>
-                    <a:blip r:embed="rId6">
+                    <a:blip r:embed="rId7">
                       <a:extLst>
                         <a:ext uri="{28A0092B-C50C-407E-A947-70E740481C1C}">
                           <a14:useLocalDpi xmlns:a14="http://schemas.microsoft.com/office/drawing/2010/main" val="0"/>
@@ -348,6 +348,45 @@
       </w:r>
     </w:p>
     <w:p>
+      <w:r>
+        <w:drawing>
+          <wp:inline distT="0" distB="0" distL="0" distR="0" wp14:anchorId="3F68CE45" wp14:editId="1DB7DFFB">
+            <wp:extent cx="5731510" cy="2452370"/>
+            <wp:effectExtent l="0" t="0" r="2540" b="5080"/>
+            <wp:docPr id="1988433433" name="Picture 1" descr="A diagram of a computer&#10;&#10;Description automatically generated"/>
+            <wp:cNvGraphicFramePr>
+              <a:graphicFrameLocks xmlns:a="http://schemas.openxmlformats.org/drawingml/2006/main" noChangeAspect="1"/>
+            </wp:cNvGraphicFramePr>
+            <a:graphic xmlns:a="http://schemas.openxmlformats.org/drawingml/2006/main">
+              <a:graphicData uri="http://schemas.openxmlformats.org/drawingml/2006/picture">
+                <pic:pic xmlns:pic="http://schemas.openxmlformats.org/drawingml/2006/picture">
+                  <pic:nvPicPr>
+                    <pic:cNvPr id="1988433433" name="Picture 1" descr="A diagram of a computer&#10;&#10;Description automatically generated"/>
+                    <pic:cNvPicPr/>
+                  </pic:nvPicPr>
+                  <pic:blipFill>
+                    <a:blip r:embed="rId8"/>
+                    <a:stretch>
+                      <a:fillRect/>
+                    </a:stretch>
+                  </pic:blipFill>
+                  <pic:spPr>
+                    <a:xfrm>
+                      <a:off x="0" y="0"/>
+                      <a:ext cx="5731510" cy="2452370"/>
+                    </a:xfrm>
+                    <a:prstGeom prst="rect">
+                      <a:avLst/>
+                    </a:prstGeom>
+                  </pic:spPr>
+                </pic:pic>
+              </a:graphicData>
+            </a:graphic>
+          </wp:inline>
+        </w:drawing>
+      </w:r>
+    </w:p>
+    <w:p>
       <w:pPr>
         <w:pStyle w:val="Heading1"/>
       </w:pPr>
@@ -357,6 +396,11 @@
     </w:p>
     <w:p>
       <w:r>
+        <w:rPr>
+          <w:b/>
+          <w:bCs/>
+          <w:u w:val="single"/>
+        </w:rPr>
         <w:t>MPU-6050</w:t>
       </w:r>
       <w:r>
@@ -368,6 +412,11 @@
     </w:p>
     <w:p>
       <w:r>
+        <w:rPr>
+          <w:b/>
+          <w:bCs/>
+          <w:u w:val="single"/>
+        </w:rPr>
         <w:t>SP3071EEN-L</w:t>
       </w:r>
       <w:r>
@@ -379,18 +428,100 @@
       </w:r>
       <w:proofErr w:type="spellEnd"/>
       <w:r>
-        <w:t xml:space="preserve"> die </w:t>
-      </w:r>
-      <w:proofErr w:type="spellStart"/>
-      <w:r>
-        <w:t>uart</w:t>
-      </w:r>
-      <w:proofErr w:type="spellEnd"/>
-      <w:r>
-        <w:t xml:space="preserve"> als input neemt. Hierdoor </w:t>
-      </w:r>
-      <w:r>
-        <w:t xml:space="preserve">is de data het verschil tussen 2 draden </w:t>
+        <w:t>.</w:t>
+      </w:r>
+    </w:p>
+    <w:p>
+      <w:r>
+        <w:rPr>
+          <w:b/>
+          <w:bCs/>
+          <w:u w:val="single"/>
+        </w:rPr>
+        <w:t>RP115H331D-T1-FE</w:t>
+      </w:r>
+      <w:r>
+        <w:t xml:space="preserve"> is de voltage regulator die de 5V van de adapter zal omzetten naar 3.3V. al de componenten werken op 3.3V. Het kan een maximale stroom van 1A leveren.</w:t>
+      </w:r>
+    </w:p>
+    <w:p>
+      <w:r>
+        <w:rPr>
+          <w:b/>
+          <w:bCs/>
+          <w:u w:val="single"/>
+        </w:rPr>
+        <w:t>STM32F301</w:t>
+      </w:r>
+      <w:r>
+        <w:t xml:space="preserve">: </w:t>
+      </w:r>
+      <w:r>
+        <w:rPr>
+          <w:rFonts w:cstheme="minorHAnsi"/>
+        </w:rPr>
+        <w:t>µ</w:t>
+      </w:r>
+      <w:r>
+        <w:t>C</w:t>
+      </w:r>
+      <w:r>
+        <w:br w:type="page"/>
+      </w:r>
+    </w:p>
+    <w:p>
+      <w:pPr>
+        <w:pStyle w:val="Heading1"/>
+      </w:pPr>
+      <w:r>
+        <w:lastRenderedPageBreak/>
+        <w:t>Component keuze</w:t>
+      </w:r>
+    </w:p>
+    <w:p>
+      <w:r>
+        <w:rPr>
+          <w:b/>
+          <w:bCs/>
+          <w:u w:val="single"/>
+        </w:rPr>
+        <w:t>MPU-6050:</w:t>
+      </w:r>
+      <w:r>
+        <w:t xml:space="preserve"> </w:t>
+      </w:r>
+      <w:r>
+        <w:t xml:space="preserve">was de makkelijkste en goedkoopste om te vinden. Er was nog een optie om de MPU-6000 te kiezen, hierdoor hadden we simpelweg nog een extra CS lijn moeten gebruiken bij SPI </w:t>
+      </w:r>
+      <w:proofErr w:type="spellStart"/>
+      <w:r>
+        <w:t>inplaats</w:t>
+      </w:r>
+      <w:proofErr w:type="spellEnd"/>
+      <w:r>
+        <w:t xml:space="preserve"> van een extra interface namelijk I2C.</w:t>
+      </w:r>
+    </w:p>
+    <w:p>
+      <w:r>
+        <w:rPr>
+          <w:b/>
+          <w:bCs/>
+          <w:u w:val="single"/>
+        </w:rPr>
+        <w:t>SP3071EEN-L:</w:t>
+      </w:r>
+      <w:r>
+        <w:t xml:space="preserve"> </w:t>
+      </w:r>
+      <w:r>
+        <w:t>Hierdoor is de data</w:t>
+      </w:r>
+      <w:r>
+        <w:t xml:space="preserve"> die we sturen tussen de 2 consoles</w:t>
+      </w:r>
+      <w:r>
+        <w:t xml:space="preserve"> het verschil tussen 2 draden </w:t>
       </w:r>
       <w:proofErr w:type="spellStart"/>
       <w:r>
@@ -398,75 +529,287 @@
       </w:r>
       <w:proofErr w:type="spellEnd"/>
       <w:r>
-        <w:t xml:space="preserve"> GND en VCC</w:t>
-      </w:r>
-      <w:r>
-        <w:t xml:space="preserve"> als 0 en 1</w:t>
-      </w:r>
-      <w:r>
-        <w:t xml:space="preserve">. Spanningsval door kabellengte </w:t>
-      </w:r>
-      <w:r>
-        <w:t>waardoor data eventueel niet binnenkomt omdat de spanning te laag is zal hierdoor minder snel gebeuren</w:t>
-      </w:r>
+        <w:t xml:space="preserve"> GND en VCC als 0 en 1. Spanningsval door kabellengte waardoor data eventueel niet binnenkomt omdat de spanning te laag is zal hierdoor minder snel gebeuren.</w:t>
+      </w:r>
+      <w:r>
+        <w:t xml:space="preserve"> Deze had ik </w:t>
+      </w:r>
+      <w:r>
+        <w:t>thuis</w:t>
+      </w:r>
+      <w:r>
+        <w:t xml:space="preserve"> liggen.</w:t>
+      </w:r>
+    </w:p>
+    <w:p>
+      <w:r>
+        <w:rPr>
+          <w:b/>
+          <w:bCs/>
+          <w:u w:val="single"/>
+        </w:rPr>
+        <w:t>STM32</w:t>
+      </w:r>
+      <w:r>
+        <w:rPr>
+          <w:b/>
+          <w:bCs/>
+          <w:u w:val="single"/>
+        </w:rPr>
+        <w:t>F301C8T6</w:t>
+      </w:r>
+      <w:r>
+        <w:t xml:space="preserve">: </w:t>
+      </w:r>
+      <w:r>
+        <w:t>gratis gekregen en we kennen de IDE al.</w:t>
+      </w:r>
+    </w:p>
+    <w:p>
+      <w:r>
+        <w:rPr>
+          <w:b/>
+          <w:bCs/>
+          <w:u w:val="single"/>
+        </w:rPr>
+        <w:t>RP115H331D-T1-FE</w:t>
+      </w:r>
+      <w:r>
+        <w:t xml:space="preserve">: </w:t>
+      </w:r>
+      <w:r>
+        <w:t>Deze had</w:t>
+      </w:r>
+      <w:r>
+        <w:t xml:space="preserve"> ik</w:t>
+      </w:r>
+      <w:r>
+        <w:t xml:space="preserve"> thuis</w:t>
+      </w:r>
+      <w:r>
+        <w:t xml:space="preserve"> </w:t>
+      </w:r>
+      <w:r>
+        <w:t xml:space="preserve">liggen. Het was toen gekozen voor de grote buffer aan aantal stroom dat het kan leveren, de 3.3V en een lage warmte </w:t>
+      </w:r>
+      <w:proofErr w:type="spellStart"/>
+      <w:r>
+        <w:t>dissipatie</w:t>
+      </w:r>
+      <w:proofErr w:type="spellEnd"/>
       <w:r>
         <w:t>.</w:t>
       </w:r>
     </w:p>
     <w:p>
       <w:pPr>
+        <w:rPr>
+          <w:lang w:val="en-BE"/>
+        </w:rPr>
+      </w:pPr>
+      <w:r>
+        <w:rPr>
+          <w:b/>
+          <w:bCs/>
+          <w:u w:val="single"/>
+          <w:lang w:val="en-BE"/>
+        </w:rPr>
+        <w:t>2.8inch TFT touch screen 320x240 ILI9341 SPI (OT3239)</w:t>
+      </w:r>
+      <w:r>
+        <w:rPr>
+          <w:lang w:val="en-BE"/>
+        </w:rPr>
+        <w:t xml:space="preserve"> was </w:t>
+      </w:r>
+      <w:proofErr w:type="spellStart"/>
+      <w:r>
+        <w:rPr>
+          <w:lang w:val="en-BE"/>
+        </w:rPr>
+        <w:t>gekozen</w:t>
+      </w:r>
+      <w:proofErr w:type="spellEnd"/>
+      <w:r>
+        <w:rPr>
+          <w:lang w:val="en-BE"/>
+        </w:rPr>
+        <w:t xml:space="preserve"> </w:t>
+      </w:r>
+      <w:proofErr w:type="spellStart"/>
+      <w:r>
+        <w:rPr>
+          <w:lang w:val="en-BE"/>
+        </w:rPr>
+        <w:t>voor</w:t>
+      </w:r>
+      <w:proofErr w:type="spellEnd"/>
+      <w:r>
+        <w:rPr>
+          <w:lang w:val="en-BE"/>
+        </w:rPr>
+        <w:t xml:space="preserve"> </w:t>
+      </w:r>
+      <w:proofErr w:type="spellStart"/>
+      <w:r>
+        <w:rPr>
+          <w:lang w:val="en-BE"/>
+        </w:rPr>
+        <w:t>zijn</w:t>
+      </w:r>
+      <w:proofErr w:type="spellEnd"/>
+      <w:r>
+        <w:rPr>
+          <w:lang w:val="en-BE"/>
+        </w:rPr>
+        <w:t xml:space="preserve"> </w:t>
+      </w:r>
+      <w:proofErr w:type="spellStart"/>
+      <w:r>
+        <w:rPr>
+          <w:lang w:val="en-BE"/>
+        </w:rPr>
+        <w:t>optimale</w:t>
+      </w:r>
+      <w:proofErr w:type="spellEnd"/>
+      <w:r>
+        <w:rPr>
+          <w:lang w:val="en-BE"/>
+        </w:rPr>
+        <w:t xml:space="preserve"> </w:t>
+      </w:r>
+      <w:proofErr w:type="spellStart"/>
+      <w:r>
+        <w:rPr>
+          <w:lang w:val="en-BE"/>
+        </w:rPr>
+        <w:t>grootte</w:t>
+      </w:r>
+      <w:proofErr w:type="spellEnd"/>
+      <w:r>
+        <w:rPr>
+          <w:lang w:val="en-BE"/>
+        </w:rPr>
+        <w:t xml:space="preserve">, de </w:t>
+      </w:r>
+      <w:proofErr w:type="spellStart"/>
+      <w:r>
+        <w:rPr>
+          <w:lang w:val="en-BE"/>
+        </w:rPr>
+        <w:t>relatief</w:t>
+      </w:r>
+      <w:proofErr w:type="spellEnd"/>
+      <w:r>
+        <w:rPr>
+          <w:lang w:val="en-BE"/>
+        </w:rPr>
+        <w:t xml:space="preserve"> </w:t>
+      </w:r>
+      <w:proofErr w:type="spellStart"/>
+      <w:r>
+        <w:rPr>
+          <w:lang w:val="en-BE"/>
+        </w:rPr>
+        <w:t>lage</w:t>
+      </w:r>
+      <w:proofErr w:type="spellEnd"/>
+      <w:r>
+        <w:rPr>
+          <w:lang w:val="en-BE"/>
+        </w:rPr>
+        <w:t xml:space="preserve"> prijs, </w:t>
+      </w:r>
+      <w:proofErr w:type="spellStart"/>
+      <w:r>
+        <w:rPr>
+          <w:lang w:val="en-BE"/>
+        </w:rPr>
+        <w:t>voor</w:t>
+      </w:r>
+      <w:proofErr w:type="spellEnd"/>
+      <w:r>
+        <w:rPr>
+          <w:lang w:val="en-BE"/>
+        </w:rPr>
+        <w:t xml:space="preserve"> </w:t>
+      </w:r>
+      <w:proofErr w:type="spellStart"/>
+      <w:r>
+        <w:rPr>
+          <w:lang w:val="en-BE"/>
+        </w:rPr>
+        <w:t>een</w:t>
+      </w:r>
+      <w:proofErr w:type="spellEnd"/>
+      <w:r>
+        <w:rPr>
+          <w:lang w:val="en-BE"/>
+        </w:rPr>
+        <w:t xml:space="preserve"> scherm </w:t>
+      </w:r>
+      <w:proofErr w:type="spellStart"/>
+      <w:r>
+        <w:rPr>
+          <w:lang w:val="en-BE"/>
+        </w:rPr>
+        <w:t>waar</w:t>
+      </w:r>
+      <w:proofErr w:type="spellEnd"/>
+      <w:r>
+        <w:rPr>
+          <w:lang w:val="en-BE"/>
+        </w:rPr>
+        <w:t xml:space="preserve"> </w:t>
+      </w:r>
+      <w:proofErr w:type="spellStart"/>
+      <w:r>
+        <w:rPr>
+          <w:lang w:val="en-BE"/>
+        </w:rPr>
+        <w:t>ook</w:t>
+      </w:r>
+      <w:proofErr w:type="spellEnd"/>
+      <w:r>
+        <w:rPr>
+          <w:lang w:val="en-BE"/>
+        </w:rPr>
+        <w:t xml:space="preserve"> touchscreen </w:t>
+      </w:r>
+      <w:proofErr w:type="spellStart"/>
+      <w:r>
+        <w:rPr>
+          <w:lang w:val="en-BE"/>
+        </w:rPr>
+        <w:t>mogelijkheid</w:t>
+      </w:r>
+      <w:proofErr w:type="spellEnd"/>
+      <w:r>
+        <w:rPr>
+          <w:lang w:val="en-BE"/>
+        </w:rPr>
+        <w:t xml:space="preserve"> </w:t>
+      </w:r>
+      <w:proofErr w:type="spellStart"/>
+      <w:r>
+        <w:rPr>
+          <w:lang w:val="en-BE"/>
+        </w:rPr>
+        <w:t>bij</w:t>
+      </w:r>
+      <w:proofErr w:type="spellEnd"/>
+      <w:r>
+        <w:rPr>
+          <w:lang w:val="en-BE"/>
+        </w:rPr>
+        <w:t xml:space="preserve"> is.</w:t>
+      </w:r>
+    </w:p>
+    <w:p>
+      <w:pPr>
         <w:pStyle w:val="Heading1"/>
       </w:pPr>
       <w:r>
-        <w:t>Component keuze</w:t>
-      </w:r>
-    </w:p>
-    <w:p>
-      <w:r>
-        <w:t xml:space="preserve">MPU-6050: ? MPU600 was niet beschikbaar, waarom niet andere? </w:t>
-      </w:r>
-      <w:proofErr w:type="spellStart"/>
-      <w:r>
-        <w:t>Idk</w:t>
-      </w:r>
-      <w:proofErr w:type="spellEnd"/>
-      <w:r>
-        <w:t>?</w:t>
-      </w:r>
-    </w:p>
-    <w:p>
-      <w:r>
-        <w:t>SP3071EEN-L: al liggen</w:t>
-      </w:r>
-    </w:p>
-    <w:p>
-      <w:r>
-        <w:t>STM32</w:t>
-      </w:r>
-      <w:r>
-        <w:t>F301C8T6: uh?</w:t>
-      </w:r>
-    </w:p>
-    <w:p/>
-    <w:p>
-      <w:pPr>
-        <w:rPr>
-          <w:rFonts w:asciiTheme="majorHAnsi" w:eastAsiaTheme="majorEastAsia" w:hAnsiTheme="majorHAnsi" w:cstheme="majorBidi"/>
-          <w:color w:val="2F5496" w:themeColor="accent1" w:themeShade="BF"/>
-          <w:sz w:val="32"/>
-          <w:szCs w:val="32"/>
-        </w:rPr>
-      </w:pPr>
-      <w:r>
-        <w:br w:type="page"/>
-      </w:r>
-    </w:p>
-    <w:p>
-      <w:pPr>
-        <w:pStyle w:val="Heading1"/>
-      </w:pPr>
-      <w:r>
-        <w:lastRenderedPageBreak/>
         <w:t>Wat bestaat er al op de markt?</w:t>
       </w:r>
     </w:p>
@@ -550,7 +893,7 @@
                     <pic:cNvPicPr/>
                   </pic:nvPicPr>
                   <pic:blipFill>
-                    <a:blip r:embed="rId7">
+                    <a:blip r:embed="rId9">
                       <a:extLst>
                         <a:ext uri="{28A0092B-C50C-407E-A947-70E740481C1C}">
                           <a14:useLocalDpi xmlns:a14="http://schemas.microsoft.com/office/drawing/2010/main" val="0"/>
@@ -661,34 +1004,1865 @@
         <w:t xml:space="preserve"> console met deze functionaliteit vind je heel moeilijk.</w:t>
       </w:r>
     </w:p>
-    <w:p/>
+    <w:p>
+      <w:pPr>
+        <w:rPr>
+          <w:rFonts w:asciiTheme="majorHAnsi" w:eastAsiaTheme="majorEastAsia" w:hAnsiTheme="majorHAnsi" w:cstheme="majorBidi"/>
+          <w:color w:val="2F5496" w:themeColor="accent1" w:themeShade="BF"/>
+          <w:sz w:val="32"/>
+          <w:szCs w:val="32"/>
+        </w:rPr>
+      </w:pPr>
+      <w:r>
+        <w:br w:type="page"/>
+      </w:r>
+    </w:p>
     <w:p>
       <w:pPr>
         <w:pStyle w:val="Heading1"/>
       </w:pPr>
-      <w:r>
+      <w:proofErr w:type="spellStart"/>
+      <w:r>
+        <w:lastRenderedPageBreak/>
+        <w:t>Results</w:t>
+      </w:r>
+      <w:proofErr w:type="spellEnd"/>
+      <w:r>
+        <w:t xml:space="preserve"> of </w:t>
+      </w:r>
+      <w:proofErr w:type="spellStart"/>
+      <w:r>
+        <w:t>technology</w:t>
+      </w:r>
+      <w:proofErr w:type="spellEnd"/>
+      <w:r>
+        <w:t xml:space="preserve"> </w:t>
+      </w:r>
+      <w:proofErr w:type="spellStart"/>
+      <w:r>
+        <w:t>exploration</w:t>
+      </w:r>
+      <w:proofErr w:type="spellEnd"/>
+    </w:p>
+    <w:p>
+      <w:r>
+        <w:rPr>
+          <w:b/>
+          <w:bCs/>
+          <w:u w:val="single"/>
+        </w:rPr>
+        <w:t>MPU-6050</w:t>
+      </w:r>
+      <w:r>
+        <w:t xml:space="preserve"> is een motion sensor waarin een gyroscoop en accelerator in verwerkt zit. </w:t>
+      </w:r>
+    </w:p>
+    <w:p>
+      <w:pPr>
+        <w:pStyle w:val="ListParagraph"/>
+        <w:numPr>
+          <w:ilvl w:val="0"/>
+          <w:numId w:val="3"/>
+        </w:numPr>
+      </w:pPr>
+      <w:r>
+        <w:t>De gyroscoop is om kanteling te meten en de accelerator om versnelling te meten.</w:t>
+      </w:r>
+    </w:p>
+    <w:p>
+      <w:pPr>
+        <w:pStyle w:val="ListParagraph"/>
+        <w:numPr>
+          <w:ilvl w:val="0"/>
+          <w:numId w:val="3"/>
+        </w:numPr>
+      </w:pPr>
+      <w:r>
+        <w:t xml:space="preserve">Heeft als optie om een 3-axis </w:t>
+      </w:r>
+      <w:proofErr w:type="spellStart"/>
+      <w:r>
+        <w:t>compass</w:t>
+      </w:r>
+      <w:proofErr w:type="spellEnd"/>
+      <w:r>
+        <w:t xml:space="preserve"> aan te sluiten waardoor de sensor een 9-axis motion output heeft</w:t>
+      </w:r>
+    </w:p>
+    <w:p>
+      <w:pPr>
+        <w:pStyle w:val="ListParagraph"/>
+        <w:numPr>
+          <w:ilvl w:val="0"/>
+          <w:numId w:val="3"/>
+        </w:numPr>
+      </w:pPr>
+      <w:r>
+        <w:t>Deze combinatie kan ook als aparte chips gevonden worden</w:t>
+      </w:r>
+    </w:p>
+    <w:p>
+      <w:pPr>
+        <w:pStyle w:val="ListParagraph"/>
+        <w:numPr>
+          <w:ilvl w:val="0"/>
+          <w:numId w:val="3"/>
+        </w:numPr>
+      </w:pPr>
+      <w:r>
+        <w:t>Sommige hebben andere interfaces zoals SPI</w:t>
+      </w:r>
+    </w:p>
+    <w:p>
+      <w:r>
+        <w:rPr>
+          <w:b/>
+          <w:bCs/>
+          <w:u w:val="single"/>
+        </w:rPr>
+        <w:t>SP3071EEN-L</w:t>
+      </w:r>
+      <w:r>
+        <w:t xml:space="preserve"> </w:t>
+      </w:r>
+      <w:r>
+        <w:t xml:space="preserve">is een RS485, RS422 full-duplex </w:t>
+      </w:r>
+      <w:proofErr w:type="spellStart"/>
+      <w:r>
+        <w:t>tranceiver</w:t>
+      </w:r>
+      <w:proofErr w:type="spellEnd"/>
+      <w:r>
+        <w:t>.</w:t>
+      </w:r>
+    </w:p>
+    <w:p>
+      <w:pPr>
+        <w:pStyle w:val="ListParagraph"/>
+        <w:numPr>
+          <w:ilvl w:val="0"/>
+          <w:numId w:val="2"/>
+        </w:numPr>
+      </w:pPr>
+      <w:r>
+        <w:t>RS485 en RS422 zijn beiden standaarden voor seriële communicatie die vaak worden gebruikt in industriële en langeafstandscommunicatietoepassingen.</w:t>
+      </w:r>
+      <w:r>
+        <w:t xml:space="preserve"> RS485 is een bus topologie waarop meerdere apparaten data kunnen ontvangen en sturen. RS422 aan de andere kant is een PTP topologie, er kunnen maar 2 apparaten deelnemen in het versturen en ontvangen.</w:t>
+      </w:r>
+    </w:p>
+    <w:p>
+      <w:pPr>
+        <w:pStyle w:val="ListParagraph"/>
+        <w:numPr>
+          <w:ilvl w:val="0"/>
+          <w:numId w:val="2"/>
+        </w:numPr>
+      </w:pPr>
+      <w:r>
+        <w:t>RS485 en RS422</w:t>
+      </w:r>
+      <w:r>
+        <w:t xml:space="preserve"> </w:t>
+      </w:r>
+      <w:r>
+        <w:t>maken</w:t>
+      </w:r>
+      <w:r>
+        <w:t xml:space="preserve"> gebruik van differentiële signalering, wat betekent dat het gegevens over twee draden verzendt: één draagt het ware signaal (A) en de andere draagt het omgekeerde signaal (B).</w:t>
+      </w:r>
+    </w:p>
+    <w:p>
+      <w:r>
+        <w:rPr>
+          <w:b/>
+          <w:bCs/>
+          <w:u w:val="single"/>
+        </w:rPr>
+        <w:t>De RP115H331D-T1-FE</w:t>
+      </w:r>
+      <w:r>
+        <w:t xml:space="preserve"> is een lineaire spanningsregelaar met een vaste uitgangsspanning van 3,3V. Het kan doorgaans invoerspanningen hoger dan 3,3V verwerken en deze regelen naar een stabiele uitgangsspanning van 3,3V.</w:t>
+      </w:r>
+    </w:p>
+    <w:p>
+      <w:pPr>
+        <w:pStyle w:val="ListParagraph"/>
+        <w:numPr>
+          <w:ilvl w:val="0"/>
+          <w:numId w:val="5"/>
+        </w:numPr>
+      </w:pPr>
+      <w:r>
+        <w:t>Er bestaan ook schakelende spanningsregelaars, deze worden meestal gekozen wanneer de toepassing met een lineaire anders te veel warmte zou genereren.</w:t>
+      </w:r>
+    </w:p>
+    <w:p>
+      <w:pPr>
+        <w:pStyle w:val="ListParagraph"/>
+        <w:numPr>
+          <w:ilvl w:val="0"/>
+          <w:numId w:val="5"/>
+        </w:numPr>
+      </w:pPr>
+      <w:r>
+        <w:t xml:space="preserve">Stabiele uitgangsspanningen zijn niet de enige opties, er zijn er ook waar je deze </w:t>
+      </w:r>
+      <w:r>
+        <w:t xml:space="preserve">uitgangsspanning </w:t>
+      </w:r>
+      <w:r>
+        <w:t>kan instellen.</w:t>
+      </w:r>
+    </w:p>
+    <w:p>
+      <w:pPr>
+        <w:rPr>
+          <w:b/>
+          <w:bCs/>
+          <w:u w:val="single"/>
+          <w:lang w:val="en-BE"/>
+        </w:rPr>
+      </w:pPr>
+      <w:r>
+        <w:rPr>
+          <w:b/>
+          <w:bCs/>
+          <w:u w:val="single"/>
+          <w:lang w:val="en-BE"/>
+        </w:rPr>
+        <w:t>2.8inch TFT touch screen 320x240 ILI9341 SPI (OT3239)</w:t>
+      </w:r>
+    </w:p>
+    <w:p>
+      <w:pPr>
+        <w:pStyle w:val="ListParagraph"/>
+        <w:numPr>
+          <w:ilvl w:val="0"/>
+          <w:numId w:val="4"/>
+        </w:numPr>
+        <w:rPr>
+          <w:lang w:val="en-BE"/>
+        </w:rPr>
+      </w:pPr>
+      <w:r>
+        <w:rPr>
+          <w:lang w:val="en-BE"/>
+        </w:rPr>
+        <w:t xml:space="preserve">Voor displays is er ten </w:t>
+      </w:r>
+      <w:proofErr w:type="spellStart"/>
+      <w:r>
+        <w:rPr>
+          <w:lang w:val="en-BE"/>
+        </w:rPr>
+        <w:t>eerste</w:t>
+      </w:r>
+      <w:proofErr w:type="spellEnd"/>
+      <w:r>
+        <w:rPr>
+          <w:lang w:val="en-BE"/>
+        </w:rPr>
+        <w:t xml:space="preserve"> al de </w:t>
+      </w:r>
+      <w:proofErr w:type="spellStart"/>
+      <w:r>
+        <w:rPr>
+          <w:lang w:val="en-BE"/>
+        </w:rPr>
+        <w:t>mogelijkheid</w:t>
+      </w:r>
+      <w:proofErr w:type="spellEnd"/>
+      <w:r>
+        <w:rPr>
+          <w:lang w:val="en-BE"/>
+        </w:rPr>
+        <w:t xml:space="preserve"> om </w:t>
+      </w:r>
+      <w:proofErr w:type="spellStart"/>
+      <w:r>
+        <w:rPr>
+          <w:lang w:val="en-BE"/>
+        </w:rPr>
+        <w:t>te</w:t>
+      </w:r>
+      <w:proofErr w:type="spellEnd"/>
+      <w:r>
+        <w:rPr>
+          <w:lang w:val="en-BE"/>
+        </w:rPr>
+        <w:t xml:space="preserve"> </w:t>
+      </w:r>
+      <w:proofErr w:type="spellStart"/>
+      <w:r>
+        <w:rPr>
+          <w:lang w:val="en-BE"/>
+        </w:rPr>
+        <w:t>kiezen</w:t>
+      </w:r>
+      <w:proofErr w:type="spellEnd"/>
+      <w:r>
+        <w:rPr>
+          <w:lang w:val="en-BE"/>
+        </w:rPr>
+        <w:t xml:space="preserve"> </w:t>
+      </w:r>
+      <w:proofErr w:type="spellStart"/>
+      <w:r>
+        <w:rPr>
+          <w:lang w:val="en-BE"/>
+        </w:rPr>
+        <w:t>voor</w:t>
+      </w:r>
+      <w:proofErr w:type="spellEnd"/>
+      <w:r>
+        <w:rPr>
+          <w:lang w:val="en-BE"/>
+        </w:rPr>
+        <w:t xml:space="preserve"> touch screen </w:t>
+      </w:r>
+      <w:proofErr w:type="spellStart"/>
+      <w:r>
+        <w:rPr>
+          <w:lang w:val="en-BE"/>
+        </w:rPr>
+        <w:t>en</w:t>
+      </w:r>
+      <w:proofErr w:type="spellEnd"/>
+      <w:r>
+        <w:rPr>
+          <w:lang w:val="en-BE"/>
+        </w:rPr>
+        <w:t xml:space="preserve"> </w:t>
+      </w:r>
+      <w:proofErr w:type="spellStart"/>
+      <w:r>
+        <w:rPr>
+          <w:lang w:val="en-BE"/>
+        </w:rPr>
+        <w:t>geen</w:t>
+      </w:r>
+      <w:proofErr w:type="spellEnd"/>
+      <w:r>
+        <w:rPr>
+          <w:lang w:val="en-BE"/>
+        </w:rPr>
+        <w:t xml:space="preserve"> touch screen. </w:t>
+      </w:r>
+    </w:p>
+    <w:p>
+      <w:pPr>
+        <w:pStyle w:val="ListParagraph"/>
+        <w:numPr>
+          <w:ilvl w:val="0"/>
+          <w:numId w:val="4"/>
+        </w:numPr>
+        <w:rPr>
+          <w:lang w:val="en-BE"/>
+        </w:rPr>
+      </w:pPr>
+      <w:r>
+        <w:rPr>
+          <w:lang w:val="en-BE"/>
+        </w:rPr>
+        <w:t xml:space="preserve">Binnen touch screens </w:t>
+      </w:r>
+      <w:proofErr w:type="spellStart"/>
+      <w:r>
+        <w:rPr>
+          <w:lang w:val="en-BE"/>
+        </w:rPr>
+        <w:t>zijn</w:t>
+      </w:r>
+      <w:proofErr w:type="spellEnd"/>
+      <w:r>
+        <w:rPr>
+          <w:lang w:val="en-BE"/>
+        </w:rPr>
+        <w:t xml:space="preserve"> er </w:t>
+      </w:r>
+      <w:proofErr w:type="spellStart"/>
+      <w:r>
+        <w:rPr>
+          <w:lang w:val="en-BE"/>
+        </w:rPr>
+        <w:t>ook</w:t>
+      </w:r>
+      <w:proofErr w:type="spellEnd"/>
+      <w:r>
+        <w:rPr>
+          <w:lang w:val="en-BE"/>
+        </w:rPr>
+        <w:t xml:space="preserve"> </w:t>
+      </w:r>
+      <w:proofErr w:type="spellStart"/>
+      <w:r>
+        <w:rPr>
+          <w:lang w:val="en-BE"/>
+        </w:rPr>
+        <w:t>onderverdelingen</w:t>
+      </w:r>
+      <w:proofErr w:type="spellEnd"/>
+      <w:r>
+        <w:rPr>
+          <w:lang w:val="en-BE"/>
+        </w:rPr>
+        <w:t xml:space="preserve"> </w:t>
+      </w:r>
+      <w:proofErr w:type="spellStart"/>
+      <w:r>
+        <w:rPr>
+          <w:lang w:val="en-BE"/>
+        </w:rPr>
+        <w:t>waarbij</w:t>
+      </w:r>
+      <w:proofErr w:type="spellEnd"/>
+      <w:r>
+        <w:rPr>
+          <w:lang w:val="en-BE"/>
+        </w:rPr>
+        <w:t xml:space="preserve"> Resistive and Capacitive touchscreens de </w:t>
+      </w:r>
+      <w:proofErr w:type="spellStart"/>
+      <w:r>
+        <w:rPr>
+          <w:lang w:val="en-BE"/>
+        </w:rPr>
+        <w:t>meest</w:t>
+      </w:r>
+      <w:proofErr w:type="spellEnd"/>
+      <w:r>
+        <w:rPr>
+          <w:lang w:val="en-BE"/>
+        </w:rPr>
+        <w:t xml:space="preserve"> </w:t>
+      </w:r>
+      <w:proofErr w:type="spellStart"/>
+      <w:r>
+        <w:rPr>
+          <w:lang w:val="en-BE"/>
+        </w:rPr>
+        <w:t>voorkomende</w:t>
+      </w:r>
+      <w:proofErr w:type="spellEnd"/>
+      <w:r>
+        <w:rPr>
+          <w:lang w:val="en-BE"/>
+        </w:rPr>
+        <w:t xml:space="preserve"> </w:t>
+      </w:r>
+      <w:proofErr w:type="spellStart"/>
+      <w:r>
+        <w:rPr>
+          <w:lang w:val="en-BE"/>
+        </w:rPr>
+        <w:t>groepen</w:t>
+      </w:r>
+      <w:proofErr w:type="spellEnd"/>
+      <w:r>
+        <w:rPr>
+          <w:lang w:val="en-BE"/>
+        </w:rPr>
+        <w:t xml:space="preserve"> </w:t>
+      </w:r>
+      <w:proofErr w:type="spellStart"/>
+      <w:r>
+        <w:rPr>
+          <w:lang w:val="en-BE"/>
+        </w:rPr>
+        <w:t>zijn</w:t>
+      </w:r>
+      <w:proofErr w:type="spellEnd"/>
+      <w:r>
+        <w:rPr>
+          <w:lang w:val="en-BE"/>
+        </w:rPr>
+        <w:t>.</w:t>
+      </w:r>
+    </w:p>
+    <w:p>
+      <w:pPr>
+        <w:pStyle w:val="ListParagraph"/>
+        <w:numPr>
+          <w:ilvl w:val="1"/>
+          <w:numId w:val="4"/>
+        </w:numPr>
+        <w:rPr>
+          <w:lang w:val="en-BE"/>
+        </w:rPr>
+      </w:pPr>
+      <w:r>
+        <w:rPr>
+          <w:lang w:val="en-BE"/>
+        </w:rPr>
+        <w:t xml:space="preserve">Resistive touchscreens </w:t>
+      </w:r>
+      <w:proofErr w:type="spellStart"/>
+      <w:r>
+        <w:rPr>
+          <w:lang w:val="en-BE"/>
+        </w:rPr>
+        <w:t>bestaat</w:t>
+      </w:r>
+      <w:proofErr w:type="spellEnd"/>
+      <w:r>
+        <w:rPr>
+          <w:lang w:val="en-BE"/>
+        </w:rPr>
+        <w:t xml:space="preserve"> </w:t>
+      </w:r>
+      <w:proofErr w:type="spellStart"/>
+      <w:r>
+        <w:rPr>
+          <w:lang w:val="en-BE"/>
+        </w:rPr>
+        <w:t>uit</w:t>
+      </w:r>
+      <w:proofErr w:type="spellEnd"/>
+      <w:r>
+        <w:rPr>
+          <w:lang w:val="en-BE"/>
+        </w:rPr>
+        <w:t xml:space="preserve"> twee </w:t>
+      </w:r>
+      <w:proofErr w:type="spellStart"/>
+      <w:r>
+        <w:rPr>
+          <w:lang w:val="en-BE"/>
+        </w:rPr>
+        <w:t>lagen</w:t>
+      </w:r>
+      <w:proofErr w:type="spellEnd"/>
+      <w:r>
+        <w:rPr>
+          <w:lang w:val="en-BE"/>
+        </w:rPr>
+        <w:t xml:space="preserve"> met </w:t>
+      </w:r>
+      <w:proofErr w:type="spellStart"/>
+      <w:r>
+        <w:rPr>
+          <w:lang w:val="en-BE"/>
+        </w:rPr>
+        <w:t>een</w:t>
+      </w:r>
+      <w:proofErr w:type="spellEnd"/>
+      <w:r>
+        <w:rPr>
+          <w:lang w:val="en-BE"/>
+        </w:rPr>
+        <w:t xml:space="preserve"> </w:t>
+      </w:r>
+      <w:proofErr w:type="spellStart"/>
+      <w:r>
+        <w:rPr>
+          <w:lang w:val="en-BE"/>
+        </w:rPr>
+        <w:t>kleine</w:t>
+      </w:r>
+      <w:proofErr w:type="spellEnd"/>
+      <w:r>
+        <w:rPr>
+          <w:lang w:val="en-BE"/>
+        </w:rPr>
+        <w:t xml:space="preserve"> opening </w:t>
+      </w:r>
+      <w:proofErr w:type="spellStart"/>
+      <w:r>
+        <w:rPr>
+          <w:lang w:val="en-BE"/>
+        </w:rPr>
+        <w:t>tussenin</w:t>
+      </w:r>
+      <w:proofErr w:type="spellEnd"/>
+      <w:r>
+        <w:rPr>
+          <w:lang w:val="en-BE"/>
+        </w:rPr>
+        <w:t xml:space="preserve">, </w:t>
+      </w:r>
+      <w:proofErr w:type="spellStart"/>
+      <w:r>
+        <w:rPr>
+          <w:lang w:val="en-BE"/>
+        </w:rPr>
+        <w:t>wanneer</w:t>
+      </w:r>
+      <w:proofErr w:type="spellEnd"/>
+      <w:r>
+        <w:rPr>
+          <w:lang w:val="en-BE"/>
+        </w:rPr>
+        <w:t xml:space="preserve"> er op de </w:t>
+      </w:r>
+      <w:proofErr w:type="spellStart"/>
+      <w:r>
+        <w:rPr>
+          <w:lang w:val="en-BE"/>
+        </w:rPr>
+        <w:t>bovenste</w:t>
+      </w:r>
+      <w:proofErr w:type="spellEnd"/>
+      <w:r>
+        <w:rPr>
+          <w:lang w:val="en-BE"/>
+        </w:rPr>
+        <w:t xml:space="preserve"> </w:t>
+      </w:r>
+      <w:proofErr w:type="spellStart"/>
+      <w:r>
+        <w:rPr>
+          <w:lang w:val="en-BE"/>
+        </w:rPr>
+        <w:t>laag</w:t>
+      </w:r>
+      <w:proofErr w:type="spellEnd"/>
+      <w:r>
+        <w:rPr>
+          <w:lang w:val="en-BE"/>
+        </w:rPr>
+        <w:t xml:space="preserve"> </w:t>
+      </w:r>
+      <w:proofErr w:type="spellStart"/>
+      <w:r>
+        <w:rPr>
+          <w:lang w:val="en-BE"/>
+        </w:rPr>
+        <w:t>wordt</w:t>
+      </w:r>
+      <w:proofErr w:type="spellEnd"/>
+      <w:r>
+        <w:rPr>
+          <w:lang w:val="en-BE"/>
+        </w:rPr>
+        <w:t xml:space="preserve"> </w:t>
+      </w:r>
+      <w:proofErr w:type="spellStart"/>
+      <w:r>
+        <w:rPr>
+          <w:lang w:val="en-BE"/>
+        </w:rPr>
+        <w:t>gedrukt</w:t>
+      </w:r>
+      <w:proofErr w:type="spellEnd"/>
+      <w:r>
+        <w:rPr>
+          <w:lang w:val="en-BE"/>
+        </w:rPr>
+        <w:t xml:space="preserve">, </w:t>
+      </w:r>
+      <w:proofErr w:type="spellStart"/>
+      <w:r>
+        <w:rPr>
+          <w:lang w:val="en-BE"/>
+        </w:rPr>
+        <w:t>drukken</w:t>
+      </w:r>
+      <w:proofErr w:type="spellEnd"/>
+      <w:r>
+        <w:rPr>
+          <w:lang w:val="en-BE"/>
+        </w:rPr>
+        <w:t xml:space="preserve"> de </w:t>
+      </w:r>
+      <w:proofErr w:type="spellStart"/>
+      <w:r>
+        <w:rPr>
+          <w:lang w:val="en-BE"/>
+        </w:rPr>
+        <w:t>lagen</w:t>
+      </w:r>
+      <w:proofErr w:type="spellEnd"/>
+      <w:r>
+        <w:rPr>
+          <w:lang w:val="en-BE"/>
+        </w:rPr>
+        <w:t xml:space="preserve"> op </w:t>
+      </w:r>
+      <w:proofErr w:type="spellStart"/>
+      <w:r>
+        <w:rPr>
+          <w:lang w:val="en-BE"/>
+        </w:rPr>
+        <w:t>elkaar</w:t>
+      </w:r>
+      <w:proofErr w:type="spellEnd"/>
+      <w:r>
+        <w:rPr>
+          <w:lang w:val="en-BE"/>
+        </w:rPr>
+        <w:t xml:space="preserve"> </w:t>
+      </w:r>
+      <w:proofErr w:type="spellStart"/>
+      <w:r>
+        <w:rPr>
+          <w:lang w:val="en-BE"/>
+        </w:rPr>
+        <w:t>waardoor</w:t>
+      </w:r>
+      <w:proofErr w:type="spellEnd"/>
+      <w:r>
+        <w:rPr>
+          <w:lang w:val="en-BE"/>
+        </w:rPr>
+        <w:t xml:space="preserve"> er contact </w:t>
+      </w:r>
+      <w:proofErr w:type="spellStart"/>
+      <w:r>
+        <w:rPr>
+          <w:lang w:val="en-BE"/>
+        </w:rPr>
+        <w:t>gemaakt</w:t>
+      </w:r>
+      <w:proofErr w:type="spellEnd"/>
+      <w:r>
+        <w:rPr>
+          <w:lang w:val="en-BE"/>
+        </w:rPr>
+        <w:t xml:space="preserve"> </w:t>
+      </w:r>
+      <w:proofErr w:type="spellStart"/>
+      <w:r>
+        <w:rPr>
+          <w:lang w:val="en-BE"/>
+        </w:rPr>
+        <w:t>wordt</w:t>
+      </w:r>
+      <w:proofErr w:type="spellEnd"/>
+      <w:r>
+        <w:rPr>
+          <w:lang w:val="en-BE"/>
+        </w:rPr>
+        <w:t xml:space="preserve"> </w:t>
+      </w:r>
+      <w:proofErr w:type="spellStart"/>
+      <w:r>
+        <w:rPr>
+          <w:lang w:val="en-BE"/>
+        </w:rPr>
+        <w:t>en</w:t>
+      </w:r>
+      <w:proofErr w:type="spellEnd"/>
+      <w:r>
+        <w:rPr>
+          <w:lang w:val="en-BE"/>
+        </w:rPr>
+        <w:t xml:space="preserve"> </w:t>
+      </w:r>
+      <w:proofErr w:type="spellStart"/>
+      <w:r>
+        <w:rPr>
+          <w:lang w:val="en-BE"/>
+        </w:rPr>
+        <w:t>een</w:t>
+      </w:r>
+      <w:proofErr w:type="spellEnd"/>
+      <w:r>
+        <w:rPr>
+          <w:lang w:val="en-BE"/>
+        </w:rPr>
+        <w:t xml:space="preserve"> </w:t>
+      </w:r>
+      <w:proofErr w:type="spellStart"/>
+      <w:r>
+        <w:rPr>
+          <w:lang w:val="en-BE"/>
+        </w:rPr>
+        <w:t>gesloten</w:t>
+      </w:r>
+      <w:proofErr w:type="spellEnd"/>
+      <w:r>
+        <w:rPr>
+          <w:lang w:val="en-BE"/>
+        </w:rPr>
+        <w:t xml:space="preserve"> circuit </w:t>
+      </w:r>
+      <w:proofErr w:type="spellStart"/>
+      <w:r>
+        <w:rPr>
+          <w:lang w:val="en-BE"/>
+        </w:rPr>
+        <w:t>vormt</w:t>
+      </w:r>
+      <w:proofErr w:type="spellEnd"/>
+      <w:r>
+        <w:rPr>
+          <w:lang w:val="en-BE"/>
+        </w:rPr>
+        <w:t>.</w:t>
+      </w:r>
+    </w:p>
+    <w:p>
+      <w:pPr>
+        <w:pStyle w:val="ListParagraph"/>
+        <w:numPr>
+          <w:ilvl w:val="1"/>
+          <w:numId w:val="4"/>
+        </w:numPr>
+        <w:rPr>
+          <w:lang w:val="en-BE"/>
+        </w:rPr>
+      </w:pPr>
+      <w:proofErr w:type="spellStart"/>
+      <w:r>
+        <w:rPr>
+          <w:lang w:val="en-BE"/>
+        </w:rPr>
+        <w:t>Bij</w:t>
+      </w:r>
+      <w:proofErr w:type="spellEnd"/>
+      <w:r>
+        <w:rPr>
+          <w:lang w:val="en-BE"/>
+        </w:rPr>
+        <w:t xml:space="preserve"> Capacitive touch </w:t>
+      </w:r>
+      <w:proofErr w:type="spellStart"/>
+      <w:r>
+        <w:rPr>
+          <w:lang w:val="en-BE"/>
+        </w:rPr>
+        <w:t>bestaat</w:t>
+      </w:r>
+      <w:proofErr w:type="spellEnd"/>
+      <w:r>
+        <w:rPr>
+          <w:lang w:val="en-BE"/>
+        </w:rPr>
+        <w:t xml:space="preserve"> het display </w:t>
+      </w:r>
+      <w:proofErr w:type="spellStart"/>
+      <w:r>
+        <w:rPr>
+          <w:lang w:val="en-BE"/>
+        </w:rPr>
+        <w:t>uit</w:t>
+      </w:r>
+      <w:proofErr w:type="spellEnd"/>
+      <w:r>
+        <w:rPr>
+          <w:lang w:val="en-BE"/>
+        </w:rPr>
+        <w:t xml:space="preserve"> </w:t>
+      </w:r>
+      <w:proofErr w:type="spellStart"/>
+      <w:r>
+        <w:rPr>
+          <w:lang w:val="en-BE"/>
+        </w:rPr>
+        <w:t>een</w:t>
+      </w:r>
+      <w:proofErr w:type="spellEnd"/>
+      <w:r>
+        <w:rPr>
+          <w:lang w:val="en-BE"/>
+        </w:rPr>
+        <w:t xml:space="preserve"> </w:t>
+      </w:r>
+      <w:proofErr w:type="spellStart"/>
+      <w:r>
+        <w:rPr>
+          <w:lang w:val="en-BE"/>
+        </w:rPr>
+        <w:t>paneel</w:t>
+      </w:r>
+      <w:proofErr w:type="spellEnd"/>
+      <w:r>
+        <w:rPr>
+          <w:lang w:val="en-BE"/>
+        </w:rPr>
+        <w:t xml:space="preserve"> </w:t>
+      </w:r>
+      <w:proofErr w:type="spellStart"/>
+      <w:r>
+        <w:rPr>
+          <w:lang w:val="en-BE"/>
+        </w:rPr>
+        <w:t>dat</w:t>
+      </w:r>
+      <w:proofErr w:type="spellEnd"/>
+      <w:r>
+        <w:rPr>
+          <w:lang w:val="en-BE"/>
+        </w:rPr>
+        <w:t xml:space="preserve"> </w:t>
+      </w:r>
+      <w:proofErr w:type="spellStart"/>
+      <w:r>
+        <w:rPr>
+          <w:lang w:val="en-BE"/>
+        </w:rPr>
+        <w:t>bedekt</w:t>
+      </w:r>
+      <w:proofErr w:type="spellEnd"/>
+      <w:r>
+        <w:rPr>
+          <w:lang w:val="en-BE"/>
+        </w:rPr>
+        <w:t xml:space="preserve"> is in </w:t>
+      </w:r>
+      <w:proofErr w:type="spellStart"/>
+      <w:r>
+        <w:rPr>
+          <w:lang w:val="en-BE"/>
+        </w:rPr>
+        <w:t>een</w:t>
+      </w:r>
+      <w:proofErr w:type="spellEnd"/>
+      <w:r>
+        <w:rPr>
+          <w:lang w:val="en-BE"/>
+        </w:rPr>
+        <w:t xml:space="preserve"> </w:t>
+      </w:r>
+      <w:proofErr w:type="spellStart"/>
+      <w:r>
+        <w:rPr>
+          <w:lang w:val="en-BE"/>
+        </w:rPr>
+        <w:t>geleidend</w:t>
+      </w:r>
+      <w:proofErr w:type="spellEnd"/>
+      <w:r>
+        <w:rPr>
+          <w:lang w:val="en-BE"/>
+        </w:rPr>
+        <w:t xml:space="preserve"> </w:t>
+      </w:r>
+      <w:proofErr w:type="spellStart"/>
+      <w:r>
+        <w:rPr>
+          <w:lang w:val="en-BE"/>
+        </w:rPr>
+        <w:t>materiaal</w:t>
+      </w:r>
+      <w:proofErr w:type="spellEnd"/>
+      <w:r>
+        <w:rPr>
+          <w:lang w:val="en-BE"/>
+        </w:rPr>
+        <w:t xml:space="preserve">. </w:t>
+      </w:r>
+      <w:proofErr w:type="spellStart"/>
+      <w:r>
+        <w:rPr>
+          <w:lang w:val="en-BE"/>
+        </w:rPr>
+        <w:t>Wanneer</w:t>
+      </w:r>
+      <w:proofErr w:type="spellEnd"/>
+      <w:r>
+        <w:rPr>
+          <w:lang w:val="en-BE"/>
+        </w:rPr>
+        <w:t xml:space="preserve"> </w:t>
+      </w:r>
+      <w:proofErr w:type="spellStart"/>
+      <w:r>
+        <w:rPr>
+          <w:lang w:val="en-BE"/>
+        </w:rPr>
+        <w:t>een</w:t>
+      </w:r>
+      <w:proofErr w:type="spellEnd"/>
+      <w:r>
+        <w:rPr>
+          <w:lang w:val="en-BE"/>
+        </w:rPr>
+        <w:t xml:space="preserve"> </w:t>
+      </w:r>
+      <w:proofErr w:type="spellStart"/>
+      <w:r>
+        <w:rPr>
+          <w:lang w:val="en-BE"/>
+        </w:rPr>
+        <w:t>menselijke</w:t>
+      </w:r>
+      <w:proofErr w:type="spellEnd"/>
+      <w:r>
+        <w:rPr>
+          <w:lang w:val="en-BE"/>
+        </w:rPr>
+        <w:t xml:space="preserve"> </w:t>
+      </w:r>
+      <w:proofErr w:type="spellStart"/>
+      <w:r>
+        <w:rPr>
+          <w:lang w:val="en-BE"/>
+        </w:rPr>
+        <w:t>vinger</w:t>
+      </w:r>
+      <w:proofErr w:type="spellEnd"/>
+      <w:r>
+        <w:rPr>
+          <w:lang w:val="en-BE"/>
+        </w:rPr>
+        <w:t xml:space="preserve"> het scherm </w:t>
+      </w:r>
+      <w:proofErr w:type="spellStart"/>
+      <w:r>
+        <w:rPr>
+          <w:lang w:val="en-BE"/>
+        </w:rPr>
+        <w:t>aanraakt</w:t>
+      </w:r>
+      <w:proofErr w:type="spellEnd"/>
+      <w:r>
+        <w:rPr>
+          <w:lang w:val="en-BE"/>
+        </w:rPr>
+        <w:t xml:space="preserve"> </w:t>
+      </w:r>
+      <w:proofErr w:type="spellStart"/>
+      <w:r>
+        <w:rPr>
+          <w:lang w:val="en-BE"/>
+        </w:rPr>
+        <w:t>wordt</w:t>
+      </w:r>
+      <w:proofErr w:type="spellEnd"/>
+      <w:r>
+        <w:rPr>
+          <w:lang w:val="en-BE"/>
+        </w:rPr>
+        <w:t xml:space="preserve"> het </w:t>
+      </w:r>
+      <w:proofErr w:type="spellStart"/>
+      <w:r>
+        <w:rPr>
+          <w:lang w:val="en-BE"/>
+        </w:rPr>
+        <w:t>elektrostatisch</w:t>
+      </w:r>
+      <w:proofErr w:type="spellEnd"/>
+      <w:r>
+        <w:rPr>
+          <w:lang w:val="en-BE"/>
+        </w:rPr>
+        <w:t xml:space="preserve"> veld op het scherm </w:t>
+      </w:r>
+      <w:proofErr w:type="spellStart"/>
+      <w:r>
+        <w:rPr>
+          <w:lang w:val="en-BE"/>
+        </w:rPr>
+        <w:t>oppervlak</w:t>
+      </w:r>
+      <w:proofErr w:type="spellEnd"/>
+      <w:r>
+        <w:rPr>
+          <w:lang w:val="en-BE"/>
+        </w:rPr>
+        <w:t xml:space="preserve"> </w:t>
+      </w:r>
+      <w:proofErr w:type="spellStart"/>
+      <w:r>
+        <w:rPr>
+          <w:lang w:val="en-BE"/>
+        </w:rPr>
+        <w:t>verstoord</w:t>
+      </w:r>
+      <w:proofErr w:type="spellEnd"/>
+      <w:r>
+        <w:rPr>
+          <w:lang w:val="en-BE"/>
+        </w:rPr>
+        <w:t xml:space="preserve">. Door de storing </w:t>
+      </w:r>
+      <w:proofErr w:type="spellStart"/>
+      <w:r>
+        <w:rPr>
+          <w:lang w:val="en-BE"/>
+        </w:rPr>
+        <w:t>te</w:t>
+      </w:r>
+      <w:proofErr w:type="spellEnd"/>
+      <w:r>
+        <w:rPr>
+          <w:lang w:val="en-BE"/>
+        </w:rPr>
+        <w:t xml:space="preserve"> </w:t>
+      </w:r>
+      <w:proofErr w:type="spellStart"/>
+      <w:r>
+        <w:rPr>
+          <w:lang w:val="en-BE"/>
+        </w:rPr>
+        <w:t>meten</w:t>
+      </w:r>
+      <w:proofErr w:type="spellEnd"/>
+      <w:r>
+        <w:rPr>
+          <w:lang w:val="en-BE"/>
+        </w:rPr>
+        <w:t xml:space="preserve"> </w:t>
+      </w:r>
+      <w:proofErr w:type="spellStart"/>
+      <w:r>
+        <w:rPr>
+          <w:lang w:val="en-BE"/>
+        </w:rPr>
+        <w:t>kan</w:t>
+      </w:r>
+      <w:proofErr w:type="spellEnd"/>
+      <w:r>
+        <w:rPr>
+          <w:lang w:val="en-BE"/>
+        </w:rPr>
+        <w:t xml:space="preserve"> de </w:t>
+      </w:r>
+      <w:proofErr w:type="spellStart"/>
+      <w:r>
+        <w:rPr>
+          <w:lang w:val="en-BE"/>
+        </w:rPr>
+        <w:t>positie</w:t>
+      </w:r>
+      <w:proofErr w:type="spellEnd"/>
+      <w:r>
+        <w:rPr>
+          <w:lang w:val="en-BE"/>
+        </w:rPr>
+        <w:t xml:space="preserve"> van de </w:t>
+      </w:r>
+      <w:proofErr w:type="spellStart"/>
+      <w:r>
+        <w:rPr>
+          <w:lang w:val="en-BE"/>
+        </w:rPr>
+        <w:t>aanraking</w:t>
+      </w:r>
+      <w:proofErr w:type="spellEnd"/>
+      <w:r>
+        <w:rPr>
+          <w:lang w:val="en-BE"/>
+        </w:rPr>
+        <w:t xml:space="preserve"> </w:t>
+      </w:r>
+      <w:proofErr w:type="spellStart"/>
+      <w:r>
+        <w:rPr>
+          <w:lang w:val="en-BE"/>
+        </w:rPr>
+        <w:t>bepaald</w:t>
+      </w:r>
+      <w:proofErr w:type="spellEnd"/>
+      <w:r>
+        <w:rPr>
+          <w:lang w:val="en-BE"/>
+        </w:rPr>
+        <w:t xml:space="preserve"> </w:t>
+      </w:r>
+      <w:proofErr w:type="spellStart"/>
+      <w:r>
+        <w:rPr>
+          <w:lang w:val="en-BE"/>
+        </w:rPr>
+        <w:t>worden</w:t>
+      </w:r>
+      <w:proofErr w:type="spellEnd"/>
+      <w:r>
+        <w:rPr>
+          <w:lang w:val="en-BE"/>
+        </w:rPr>
+        <w:t>.</w:t>
+      </w:r>
+    </w:p>
+    <w:p>
+      <w:pPr>
+        <w:pStyle w:val="ListParagraph"/>
+        <w:numPr>
+          <w:ilvl w:val="0"/>
+          <w:numId w:val="4"/>
+        </w:numPr>
+        <w:rPr>
+          <w:lang w:val="en-BE"/>
+        </w:rPr>
+      </w:pPr>
+      <w:r>
+        <w:rPr>
+          <w:lang w:val="en-BE"/>
+        </w:rPr>
+        <w:t xml:space="preserve">TFT </w:t>
+      </w:r>
+      <w:proofErr w:type="spellStart"/>
+      <w:r>
+        <w:rPr>
+          <w:lang w:val="en-BE"/>
+        </w:rPr>
+        <w:t>staat</w:t>
+      </w:r>
+      <w:proofErr w:type="spellEnd"/>
+      <w:r>
+        <w:rPr>
+          <w:lang w:val="en-BE"/>
+        </w:rPr>
+        <w:t xml:space="preserve"> </w:t>
+      </w:r>
+      <w:proofErr w:type="spellStart"/>
+      <w:r>
+        <w:rPr>
+          <w:lang w:val="en-BE"/>
+        </w:rPr>
+        <w:t>voor</w:t>
+      </w:r>
+      <w:proofErr w:type="spellEnd"/>
+      <w:r>
+        <w:rPr>
+          <w:lang w:val="en-BE"/>
+        </w:rPr>
+        <w:t xml:space="preserve"> Thin-Film Transistor </w:t>
+      </w:r>
+      <w:proofErr w:type="spellStart"/>
+      <w:r>
+        <w:rPr>
+          <w:lang w:val="en-BE"/>
+        </w:rPr>
+        <w:t>en</w:t>
+      </w:r>
+      <w:proofErr w:type="spellEnd"/>
+      <w:r>
+        <w:rPr>
+          <w:lang w:val="en-BE"/>
+        </w:rPr>
+        <w:t xml:space="preserve"> is </w:t>
+      </w:r>
+      <w:proofErr w:type="spellStart"/>
+      <w:r>
+        <w:rPr>
+          <w:lang w:val="en-BE"/>
+        </w:rPr>
+        <w:t>een</w:t>
+      </w:r>
+      <w:proofErr w:type="spellEnd"/>
+      <w:r>
+        <w:rPr>
+          <w:lang w:val="en-BE"/>
+        </w:rPr>
+        <w:t xml:space="preserve"> </w:t>
+      </w:r>
+      <w:proofErr w:type="spellStart"/>
+      <w:r>
+        <w:rPr>
+          <w:lang w:val="en-BE"/>
+        </w:rPr>
+        <w:t>technologie</w:t>
+      </w:r>
+      <w:proofErr w:type="spellEnd"/>
+      <w:r>
+        <w:rPr>
+          <w:lang w:val="en-BE"/>
+        </w:rPr>
+        <w:t xml:space="preserve"> </w:t>
+      </w:r>
+      <w:proofErr w:type="spellStart"/>
+      <w:r>
+        <w:rPr>
+          <w:lang w:val="en-BE"/>
+        </w:rPr>
+        <w:t>gebruikt</w:t>
+      </w:r>
+      <w:proofErr w:type="spellEnd"/>
+      <w:r>
+        <w:rPr>
+          <w:lang w:val="en-BE"/>
+        </w:rPr>
+        <w:t xml:space="preserve"> in </w:t>
+      </w:r>
+      <w:proofErr w:type="spellStart"/>
+      <w:r>
+        <w:rPr>
+          <w:lang w:val="en-BE"/>
+        </w:rPr>
+        <w:t>platte</w:t>
+      </w:r>
+      <w:proofErr w:type="spellEnd"/>
+      <w:r>
+        <w:rPr>
+          <w:lang w:val="en-BE"/>
+        </w:rPr>
+        <w:t xml:space="preserve"> </w:t>
+      </w:r>
+      <w:proofErr w:type="spellStart"/>
+      <w:r>
+        <w:rPr>
+          <w:lang w:val="en-BE"/>
+        </w:rPr>
+        <w:t>beeldschermen</w:t>
+      </w:r>
+      <w:proofErr w:type="spellEnd"/>
+      <w:r>
+        <w:rPr>
+          <w:lang w:val="en-BE"/>
+        </w:rPr>
+        <w:t xml:space="preserve">, </w:t>
+      </w:r>
+      <w:proofErr w:type="spellStart"/>
+      <w:r>
+        <w:rPr>
+          <w:lang w:val="en-BE"/>
+        </w:rPr>
+        <w:t>zoals</w:t>
+      </w:r>
+      <w:proofErr w:type="spellEnd"/>
+      <w:r>
+        <w:rPr>
+          <w:lang w:val="en-BE"/>
+        </w:rPr>
+        <w:t xml:space="preserve"> </w:t>
+      </w:r>
+      <w:proofErr w:type="spellStart"/>
+      <w:r>
+        <w:rPr>
+          <w:lang w:val="en-BE"/>
+        </w:rPr>
+        <w:t>vloeibare</w:t>
+      </w:r>
+      <w:proofErr w:type="spellEnd"/>
+      <w:r>
+        <w:rPr>
+          <w:lang w:val="en-BE"/>
+        </w:rPr>
+        <w:t xml:space="preserve"> </w:t>
+      </w:r>
+      <w:proofErr w:type="spellStart"/>
+      <w:r>
+        <w:rPr>
+          <w:lang w:val="en-BE"/>
+        </w:rPr>
+        <w:t>kristalschermen</w:t>
+      </w:r>
+      <w:proofErr w:type="spellEnd"/>
+      <w:r>
+        <w:rPr>
+          <w:lang w:val="en-BE"/>
+        </w:rPr>
+        <w:t xml:space="preserve"> (LCD's). Het is </w:t>
+      </w:r>
+      <w:proofErr w:type="spellStart"/>
+      <w:r>
+        <w:rPr>
+          <w:lang w:val="en-BE"/>
+        </w:rPr>
+        <w:t>een</w:t>
+      </w:r>
+      <w:proofErr w:type="spellEnd"/>
+      <w:r>
+        <w:rPr>
+          <w:lang w:val="en-BE"/>
+        </w:rPr>
+        <w:t xml:space="preserve"> </w:t>
+      </w:r>
+      <w:proofErr w:type="spellStart"/>
+      <w:r>
+        <w:rPr>
+          <w:lang w:val="en-BE"/>
+        </w:rPr>
+        <w:t>essentieel</w:t>
+      </w:r>
+      <w:proofErr w:type="spellEnd"/>
+      <w:r>
+        <w:rPr>
+          <w:lang w:val="en-BE"/>
+        </w:rPr>
+        <w:t xml:space="preserve"> </w:t>
+      </w:r>
+      <w:proofErr w:type="spellStart"/>
+      <w:r>
+        <w:rPr>
+          <w:lang w:val="en-BE"/>
+        </w:rPr>
+        <w:t>onderdeel</w:t>
+      </w:r>
+      <w:proofErr w:type="spellEnd"/>
+      <w:r>
+        <w:rPr>
+          <w:lang w:val="en-BE"/>
+        </w:rPr>
+        <w:t xml:space="preserve"> van </w:t>
+      </w:r>
+      <w:proofErr w:type="spellStart"/>
+      <w:r>
+        <w:rPr>
+          <w:lang w:val="en-BE"/>
+        </w:rPr>
+        <w:t>moderne</w:t>
+      </w:r>
+      <w:proofErr w:type="spellEnd"/>
+      <w:r>
+        <w:rPr>
+          <w:lang w:val="en-BE"/>
+        </w:rPr>
+        <w:t xml:space="preserve"> LCD-</w:t>
+      </w:r>
+      <w:proofErr w:type="spellStart"/>
+      <w:r>
+        <w:rPr>
+          <w:lang w:val="en-BE"/>
+        </w:rPr>
+        <w:t>schermen</w:t>
+      </w:r>
+      <w:proofErr w:type="spellEnd"/>
+      <w:r>
+        <w:rPr>
+          <w:lang w:val="en-BE"/>
+        </w:rPr>
+        <w:t xml:space="preserve">, </w:t>
+      </w:r>
+      <w:proofErr w:type="spellStart"/>
+      <w:r>
+        <w:rPr>
+          <w:lang w:val="en-BE"/>
+        </w:rPr>
+        <w:t>waardoor</w:t>
+      </w:r>
+      <w:proofErr w:type="spellEnd"/>
+      <w:r>
+        <w:rPr>
+          <w:lang w:val="en-BE"/>
+        </w:rPr>
+        <w:t xml:space="preserve"> </w:t>
+      </w:r>
+      <w:proofErr w:type="spellStart"/>
+      <w:r>
+        <w:rPr>
+          <w:lang w:val="en-BE"/>
+        </w:rPr>
+        <w:t>nauwkeurigere</w:t>
+      </w:r>
+      <w:proofErr w:type="spellEnd"/>
+      <w:r>
+        <w:rPr>
+          <w:lang w:val="en-BE"/>
+        </w:rPr>
+        <w:t xml:space="preserve"> </w:t>
+      </w:r>
+      <w:proofErr w:type="spellStart"/>
+      <w:r>
+        <w:rPr>
+          <w:lang w:val="en-BE"/>
+        </w:rPr>
+        <w:t>controle</w:t>
+      </w:r>
+      <w:proofErr w:type="spellEnd"/>
+      <w:r>
+        <w:rPr>
+          <w:lang w:val="en-BE"/>
+        </w:rPr>
+        <w:t xml:space="preserve"> over </w:t>
+      </w:r>
+      <w:proofErr w:type="spellStart"/>
+      <w:r>
+        <w:rPr>
+          <w:lang w:val="en-BE"/>
+        </w:rPr>
+        <w:t>individuele</w:t>
+      </w:r>
+      <w:proofErr w:type="spellEnd"/>
+      <w:r>
+        <w:rPr>
+          <w:lang w:val="en-BE"/>
+        </w:rPr>
+        <w:t xml:space="preserve"> pixels </w:t>
+      </w:r>
+      <w:proofErr w:type="spellStart"/>
+      <w:r>
+        <w:rPr>
+          <w:lang w:val="en-BE"/>
+        </w:rPr>
+        <w:t>mogelijk</w:t>
+      </w:r>
+      <w:proofErr w:type="spellEnd"/>
+      <w:r>
+        <w:rPr>
+          <w:lang w:val="en-BE"/>
+        </w:rPr>
+        <w:t xml:space="preserve"> is. TFT </w:t>
+      </w:r>
+      <w:proofErr w:type="spellStart"/>
+      <w:r>
+        <w:rPr>
+          <w:lang w:val="en-BE"/>
+        </w:rPr>
+        <w:t>maakt</w:t>
+      </w:r>
+      <w:proofErr w:type="spellEnd"/>
+      <w:r>
+        <w:rPr>
+          <w:lang w:val="en-BE"/>
+        </w:rPr>
+        <w:t xml:space="preserve"> </w:t>
+      </w:r>
+      <w:proofErr w:type="spellStart"/>
+      <w:r>
+        <w:rPr>
+          <w:lang w:val="en-BE"/>
+        </w:rPr>
+        <w:t>gebruik</w:t>
+      </w:r>
+      <w:proofErr w:type="spellEnd"/>
+      <w:r>
+        <w:rPr>
+          <w:lang w:val="en-BE"/>
+        </w:rPr>
+        <w:t xml:space="preserve"> van </w:t>
+      </w:r>
+      <w:proofErr w:type="spellStart"/>
+      <w:r>
+        <w:rPr>
+          <w:lang w:val="en-BE"/>
+        </w:rPr>
+        <w:t>dunne-filmtransistoren</w:t>
+      </w:r>
+      <w:proofErr w:type="spellEnd"/>
+      <w:r>
+        <w:rPr>
+          <w:lang w:val="en-BE"/>
+        </w:rPr>
+        <w:t xml:space="preserve"> die elk pixel </w:t>
+      </w:r>
+      <w:proofErr w:type="spellStart"/>
+      <w:r>
+        <w:rPr>
+          <w:lang w:val="en-BE"/>
+        </w:rPr>
+        <w:t>individueel</w:t>
+      </w:r>
+      <w:proofErr w:type="spellEnd"/>
+      <w:r>
+        <w:rPr>
+          <w:lang w:val="en-BE"/>
+        </w:rPr>
+        <w:t xml:space="preserve"> </w:t>
+      </w:r>
+      <w:proofErr w:type="spellStart"/>
+      <w:r>
+        <w:rPr>
+          <w:lang w:val="en-BE"/>
+        </w:rPr>
+        <w:t>aansturen</w:t>
+      </w:r>
+      <w:proofErr w:type="spellEnd"/>
+      <w:r>
+        <w:rPr>
+          <w:lang w:val="en-BE"/>
+        </w:rPr>
+        <w:t xml:space="preserve">, wat </w:t>
+      </w:r>
+      <w:proofErr w:type="spellStart"/>
+      <w:r>
+        <w:rPr>
+          <w:lang w:val="en-BE"/>
+        </w:rPr>
+        <w:t>resulteert</w:t>
+      </w:r>
+      <w:proofErr w:type="spellEnd"/>
+      <w:r>
+        <w:rPr>
+          <w:lang w:val="en-BE"/>
+        </w:rPr>
+        <w:t xml:space="preserve"> in </w:t>
+      </w:r>
+      <w:proofErr w:type="spellStart"/>
+      <w:r>
+        <w:rPr>
+          <w:lang w:val="en-BE"/>
+        </w:rPr>
+        <w:t>scherpere</w:t>
+      </w:r>
+      <w:proofErr w:type="spellEnd"/>
+      <w:r>
+        <w:rPr>
+          <w:lang w:val="en-BE"/>
+        </w:rPr>
+        <w:t xml:space="preserve"> </w:t>
+      </w:r>
+      <w:proofErr w:type="spellStart"/>
+      <w:r>
+        <w:rPr>
+          <w:lang w:val="en-BE"/>
+        </w:rPr>
+        <w:t>beelden</w:t>
+      </w:r>
+      <w:proofErr w:type="spellEnd"/>
+      <w:r>
+        <w:rPr>
+          <w:lang w:val="en-BE"/>
+        </w:rPr>
+        <w:t xml:space="preserve">, </w:t>
+      </w:r>
+      <w:proofErr w:type="spellStart"/>
+      <w:r>
+        <w:rPr>
+          <w:lang w:val="en-BE"/>
+        </w:rPr>
+        <w:t>betere</w:t>
+      </w:r>
+      <w:proofErr w:type="spellEnd"/>
+      <w:r>
+        <w:rPr>
+          <w:lang w:val="en-BE"/>
+        </w:rPr>
+        <w:t xml:space="preserve"> </w:t>
+      </w:r>
+      <w:proofErr w:type="spellStart"/>
+      <w:r>
+        <w:rPr>
+          <w:lang w:val="en-BE"/>
+        </w:rPr>
+        <w:t>kleurreproductie</w:t>
+      </w:r>
+      <w:proofErr w:type="spellEnd"/>
+      <w:r>
+        <w:rPr>
+          <w:lang w:val="en-BE"/>
+        </w:rPr>
+        <w:t xml:space="preserve"> </w:t>
+      </w:r>
+      <w:proofErr w:type="spellStart"/>
+      <w:r>
+        <w:rPr>
+          <w:lang w:val="en-BE"/>
+        </w:rPr>
+        <w:t>en</w:t>
+      </w:r>
+      <w:proofErr w:type="spellEnd"/>
+      <w:r>
+        <w:rPr>
+          <w:lang w:val="en-BE"/>
+        </w:rPr>
+        <w:t xml:space="preserve"> </w:t>
+      </w:r>
+      <w:proofErr w:type="spellStart"/>
+      <w:r>
+        <w:rPr>
+          <w:lang w:val="en-BE"/>
+        </w:rPr>
+        <w:t>snellere</w:t>
+      </w:r>
+      <w:proofErr w:type="spellEnd"/>
+      <w:r>
+        <w:rPr>
+          <w:lang w:val="en-BE"/>
+        </w:rPr>
+        <w:t xml:space="preserve"> </w:t>
+      </w:r>
+      <w:proofErr w:type="spellStart"/>
+      <w:r>
+        <w:rPr>
+          <w:lang w:val="en-BE"/>
+        </w:rPr>
+        <w:t>responstijden</w:t>
+      </w:r>
+      <w:proofErr w:type="spellEnd"/>
+      <w:r>
+        <w:rPr>
+          <w:lang w:val="en-BE"/>
+        </w:rPr>
+        <w:t xml:space="preserve">. </w:t>
+      </w:r>
+      <w:proofErr w:type="spellStart"/>
+      <w:r>
+        <w:rPr>
+          <w:lang w:val="en-BE"/>
+        </w:rPr>
+        <w:t>Deze</w:t>
+      </w:r>
+      <w:proofErr w:type="spellEnd"/>
+      <w:r>
+        <w:rPr>
+          <w:lang w:val="en-BE"/>
+        </w:rPr>
+        <w:t xml:space="preserve"> </w:t>
+      </w:r>
+      <w:proofErr w:type="spellStart"/>
+      <w:r>
+        <w:rPr>
+          <w:lang w:val="en-BE"/>
+        </w:rPr>
+        <w:t>technologie</w:t>
+      </w:r>
+      <w:proofErr w:type="spellEnd"/>
+      <w:r>
+        <w:rPr>
+          <w:lang w:val="en-BE"/>
+        </w:rPr>
+        <w:t xml:space="preserve"> </w:t>
+      </w:r>
+      <w:proofErr w:type="spellStart"/>
+      <w:r>
+        <w:rPr>
+          <w:lang w:val="en-BE"/>
+        </w:rPr>
+        <w:t>wordt</w:t>
+      </w:r>
+      <w:proofErr w:type="spellEnd"/>
+      <w:r>
+        <w:rPr>
+          <w:lang w:val="en-BE"/>
+        </w:rPr>
+        <w:t xml:space="preserve"> </w:t>
+      </w:r>
+      <w:proofErr w:type="spellStart"/>
+      <w:r>
+        <w:rPr>
+          <w:lang w:val="en-BE"/>
+        </w:rPr>
+        <w:t>veel</w:t>
+      </w:r>
+      <w:proofErr w:type="spellEnd"/>
+      <w:r>
+        <w:rPr>
+          <w:lang w:val="en-BE"/>
+        </w:rPr>
+        <w:t xml:space="preserve"> </w:t>
+      </w:r>
+      <w:proofErr w:type="spellStart"/>
+      <w:r>
+        <w:rPr>
+          <w:lang w:val="en-BE"/>
+        </w:rPr>
+        <w:t>toegepast</w:t>
+      </w:r>
+      <w:proofErr w:type="spellEnd"/>
+      <w:r>
+        <w:rPr>
+          <w:lang w:val="en-BE"/>
+        </w:rPr>
+        <w:t xml:space="preserve"> in </w:t>
+      </w:r>
+      <w:proofErr w:type="spellStart"/>
+      <w:r>
+        <w:rPr>
+          <w:lang w:val="en-BE"/>
+        </w:rPr>
+        <w:t>computermonitors</w:t>
+      </w:r>
+      <w:proofErr w:type="spellEnd"/>
+      <w:r>
+        <w:rPr>
+          <w:lang w:val="en-BE"/>
+        </w:rPr>
+        <w:t xml:space="preserve">, </w:t>
+      </w:r>
+      <w:proofErr w:type="spellStart"/>
+      <w:r>
+        <w:rPr>
+          <w:lang w:val="en-BE"/>
+        </w:rPr>
+        <w:t>televisies</w:t>
+      </w:r>
+      <w:proofErr w:type="spellEnd"/>
+      <w:r>
+        <w:rPr>
+          <w:lang w:val="en-BE"/>
+        </w:rPr>
+        <w:t xml:space="preserve">, smartphones </w:t>
+      </w:r>
+      <w:proofErr w:type="spellStart"/>
+      <w:r>
+        <w:rPr>
+          <w:lang w:val="en-BE"/>
+        </w:rPr>
+        <w:t>en</w:t>
+      </w:r>
+      <w:proofErr w:type="spellEnd"/>
+      <w:r>
+        <w:rPr>
+          <w:lang w:val="en-BE"/>
+        </w:rPr>
+        <w:t xml:space="preserve"> </w:t>
+      </w:r>
+      <w:proofErr w:type="spellStart"/>
+      <w:r>
+        <w:rPr>
+          <w:lang w:val="en-BE"/>
+        </w:rPr>
+        <w:t>andere</w:t>
+      </w:r>
+      <w:proofErr w:type="spellEnd"/>
+      <w:r>
+        <w:rPr>
+          <w:lang w:val="en-BE"/>
+        </w:rPr>
+        <w:t xml:space="preserve"> </w:t>
+      </w:r>
+      <w:proofErr w:type="spellStart"/>
+      <w:r>
+        <w:rPr>
+          <w:lang w:val="en-BE"/>
+        </w:rPr>
+        <w:t>platte</w:t>
+      </w:r>
+      <w:proofErr w:type="spellEnd"/>
+      <w:r>
+        <w:rPr>
+          <w:lang w:val="en-BE"/>
+        </w:rPr>
+        <w:t xml:space="preserve"> </w:t>
+      </w:r>
+      <w:proofErr w:type="spellStart"/>
+      <w:r>
+        <w:rPr>
+          <w:lang w:val="en-BE"/>
+        </w:rPr>
+        <w:t>beeldschermen</w:t>
+      </w:r>
+      <w:proofErr w:type="spellEnd"/>
+      <w:r>
+        <w:rPr>
+          <w:lang w:val="en-BE"/>
+        </w:rPr>
+        <w:t>.</w:t>
+      </w:r>
+    </w:p>
+    <w:p>
+      <w:pPr>
+        <w:pStyle w:val="Heading1"/>
+      </w:pPr>
+      <w:r>
+        <w:lastRenderedPageBreak/>
         <w:t>Prijs raming</w:t>
       </w:r>
     </w:p>
     <w:p>
       <w:r>
-        <w:t xml:space="preserve">Op </w:t>
-      </w:r>
-      <w:proofErr w:type="spellStart"/>
-      <w:r>
-        <w:t>excel</w:t>
-      </w:r>
-      <w:proofErr w:type="spellEnd"/>
-      <w:r>
-        <w:t xml:space="preserve"> eerst </w:t>
-      </w:r>
-      <w:proofErr w:type="spellStart"/>
-      <w:r>
-        <w:t>nekeer</w:t>
-      </w:r>
-      <w:proofErr w:type="spellEnd"/>
-      <w:r>
-        <w:t xml:space="preserve"> doen.</w:t>
+        <w:drawing>
+          <wp:inline distT="0" distB="0" distL="0" distR="0" wp14:anchorId="37336907" wp14:editId="30666748">
+            <wp:extent cx="5731510" cy="2846070"/>
+            <wp:effectExtent l="0" t="0" r="2540" b="0"/>
+            <wp:docPr id="1413989690" name="Picture 1" descr="A screenshot of a computer&#10;&#10;Description automatically generated"/>
+            <wp:cNvGraphicFramePr>
+              <a:graphicFrameLocks xmlns:a="http://schemas.openxmlformats.org/drawingml/2006/main" noChangeAspect="1"/>
+            </wp:cNvGraphicFramePr>
+            <a:graphic xmlns:a="http://schemas.openxmlformats.org/drawingml/2006/main">
+              <a:graphicData uri="http://schemas.openxmlformats.org/drawingml/2006/picture">
+                <pic:pic xmlns:pic="http://schemas.openxmlformats.org/drawingml/2006/picture">
+                  <pic:nvPicPr>
+                    <pic:cNvPr id="1413989690" name="Picture 1" descr="A screenshot of a computer&#10;&#10;Description automatically generated"/>
+                    <pic:cNvPicPr/>
+                  </pic:nvPicPr>
+                  <pic:blipFill>
+                    <a:blip r:embed="rId10"/>
+                    <a:stretch>
+                      <a:fillRect/>
+                    </a:stretch>
+                  </pic:blipFill>
+                  <pic:spPr>
+                    <a:xfrm>
+                      <a:off x="0" y="0"/>
+                      <a:ext cx="5731510" cy="2846070"/>
+                    </a:xfrm>
+                    <a:prstGeom prst="rect">
+                      <a:avLst/>
+                    </a:prstGeom>
+                  </pic:spPr>
+                </pic:pic>
+              </a:graphicData>
+            </a:graphic>
+          </wp:inline>
+        </w:drawing>
       </w:r>
     </w:p>
     <w:sectPr>
@@ -749,6 +2923,627 @@
     </w:p>
   </w:footnote>
 </w:footnotes>
+</file>
+
+<file path=word/numbering.xml><?xml version="1.0" encoding="utf-8"?>
+<w:numbering xmlns:wpc="http://schemas.microsoft.com/office/word/2010/wordprocessingCanvas" xmlns:cx="http://schemas.microsoft.com/office/drawing/2014/chartex" xmlns:cx1="http://schemas.microsoft.com/office/drawing/2015/9/8/chartex" xmlns:cx2="http://schemas.microsoft.com/office/drawing/2015/10/21/chartex" xmlns:cx3="http://schemas.microsoft.com/office/drawing/2016/5/9/chartex" xmlns:cx4="http://schemas.microsoft.com/office/drawing/2016/5/10/chartex" xmlns:cx5="http://schemas.microsoft.com/office/drawing/2016/5/11/chartex" xmlns:cx6="http://schemas.microsoft.com/office/drawing/2016/5/12/chartex" xmlns:cx7="http://schemas.microsoft.com/office/drawing/2016/5/13/chartex" xmlns:cx8="http://schemas.microsoft.com/office/drawing/2016/5/14/chartex" xmlns:mc="http://schemas.openxmlformats.org/markup-compatibility/2006" xmlns:aink="http://schemas.microsoft.com/office/drawing/2016/ink" xmlns:am3d="http://schemas.microsoft.com/office/drawing/2017/model3d" xmlns:o="urn:schemas-microsoft-com:office:office" xmlns:oel="http://schemas.microsoft.com/office/2019/extlst" xmlns:r="http://schemas.openxmlformats.org/officeDocument/2006/relationships" xmlns:m="http://schemas.openxmlformats.org/officeDocument/2006/math" xmlns:v="urn:schemas-microsoft-com:vml" xmlns:wp14="http://schemas.microsoft.com/office/word/2010/wordprocessingDrawing" xmlns:wp="http://schemas.openxmlformats.org/drawingml/2006/wordprocessingDrawing" xmlns:w10="urn:schemas-microsoft-com:office:word" xmlns:w="http://schemas.openxmlformats.org/wordprocessingml/2006/main" xmlns:w14="http://schemas.microsoft.com/office/word/2010/wordml" xmlns:w15="http://schemas.microsoft.com/office/word/2012/wordml" xmlns:w16cex="http://schemas.microsoft.com/office/word/2018/wordml/cex" xmlns:w16cid="http://schemas.microsoft.com/office/word/2016/wordml/cid" xmlns:w16="http://schemas.microsoft.com/office/word/2018/wordml" xmlns:w16sdtdh="http://schemas.microsoft.com/office/word/2020/wordml/sdtdatahash" xmlns:w16se="http://schemas.microsoft.com/office/word/2015/wordml/symex" xmlns:wpg="http://schemas.microsoft.com/office/word/2010/wordprocessingGroup" xmlns:wpi="http://schemas.microsoft.com/office/word/2010/wordprocessingInk" xmlns:wne="http://schemas.microsoft.com/office/word/2006/wordml" xmlns:wps="http://schemas.microsoft.com/office/word/2010/wordprocessingShape" mc:Ignorable="w14 w15 w16se w16cid w16 w16cex w16sdtdh wp14">
+  <w:abstractNum w:abstractNumId="0" w15:restartNumberingAfterBreak="0">
+    <w:nsid w:val="0E6F63E2"/>
+    <w:multiLevelType w:val="hybridMultilevel"/>
+    <w:tmpl w:val="5212E6F2"/>
+    <w:lvl w:ilvl="0" w:tplc="499407C4">
+      <w:start w:val="2"/>
+      <w:numFmt w:val="bullet"/>
+      <w:lvlText w:val="-"/>
+      <w:lvlJc w:val="left"/>
+      <w:pPr>
+        <w:ind w:left="720" w:hanging="360"/>
+      </w:pPr>
+      <w:rPr>
+        <w:rFonts w:ascii="Calibri" w:eastAsiaTheme="minorEastAsia" w:hAnsi="Calibri" w:cs="Calibri" w:hint="default"/>
+      </w:rPr>
+    </w:lvl>
+    <w:lvl w:ilvl="1" w:tplc="20000003" w:tentative="1">
+      <w:start w:val="1"/>
+      <w:numFmt w:val="bullet"/>
+      <w:lvlText w:val="o"/>
+      <w:lvlJc w:val="left"/>
+      <w:pPr>
+        <w:ind w:left="1440" w:hanging="360"/>
+      </w:pPr>
+      <w:rPr>
+        <w:rFonts w:ascii="Courier New" w:hAnsi="Courier New" w:cs="Courier New" w:hint="default"/>
+      </w:rPr>
+    </w:lvl>
+    <w:lvl w:ilvl="2" w:tplc="20000005" w:tentative="1">
+      <w:start w:val="1"/>
+      <w:numFmt w:val="bullet"/>
+      <w:lvlText w:val=""/>
+      <w:lvlJc w:val="left"/>
+      <w:pPr>
+        <w:ind w:left="2160" w:hanging="360"/>
+      </w:pPr>
+      <w:rPr>
+        <w:rFonts w:ascii="Wingdings" w:hAnsi="Wingdings" w:hint="default"/>
+      </w:rPr>
+    </w:lvl>
+    <w:lvl w:ilvl="3" w:tplc="20000001" w:tentative="1">
+      <w:start w:val="1"/>
+      <w:numFmt w:val="bullet"/>
+      <w:lvlText w:val=""/>
+      <w:lvlJc w:val="left"/>
+      <w:pPr>
+        <w:ind w:left="2880" w:hanging="360"/>
+      </w:pPr>
+      <w:rPr>
+        <w:rFonts w:ascii="Symbol" w:hAnsi="Symbol" w:hint="default"/>
+      </w:rPr>
+    </w:lvl>
+    <w:lvl w:ilvl="4" w:tplc="20000003" w:tentative="1">
+      <w:start w:val="1"/>
+      <w:numFmt w:val="bullet"/>
+      <w:lvlText w:val="o"/>
+      <w:lvlJc w:val="left"/>
+      <w:pPr>
+        <w:ind w:left="3600" w:hanging="360"/>
+      </w:pPr>
+      <w:rPr>
+        <w:rFonts w:ascii="Courier New" w:hAnsi="Courier New" w:cs="Courier New" w:hint="default"/>
+      </w:rPr>
+    </w:lvl>
+    <w:lvl w:ilvl="5" w:tplc="20000005" w:tentative="1">
+      <w:start w:val="1"/>
+      <w:numFmt w:val="bullet"/>
+      <w:lvlText w:val=""/>
+      <w:lvlJc w:val="left"/>
+      <w:pPr>
+        <w:ind w:left="4320" w:hanging="360"/>
+      </w:pPr>
+      <w:rPr>
+        <w:rFonts w:ascii="Wingdings" w:hAnsi="Wingdings" w:hint="default"/>
+      </w:rPr>
+    </w:lvl>
+    <w:lvl w:ilvl="6" w:tplc="20000001" w:tentative="1">
+      <w:start w:val="1"/>
+      <w:numFmt w:val="bullet"/>
+      <w:lvlText w:val=""/>
+      <w:lvlJc w:val="left"/>
+      <w:pPr>
+        <w:ind w:left="5040" w:hanging="360"/>
+      </w:pPr>
+      <w:rPr>
+        <w:rFonts w:ascii="Symbol" w:hAnsi="Symbol" w:hint="default"/>
+      </w:rPr>
+    </w:lvl>
+    <w:lvl w:ilvl="7" w:tplc="20000003" w:tentative="1">
+      <w:start w:val="1"/>
+      <w:numFmt w:val="bullet"/>
+      <w:lvlText w:val="o"/>
+      <w:lvlJc w:val="left"/>
+      <w:pPr>
+        <w:ind w:left="5760" w:hanging="360"/>
+      </w:pPr>
+      <w:rPr>
+        <w:rFonts w:ascii="Courier New" w:hAnsi="Courier New" w:cs="Courier New" w:hint="default"/>
+      </w:rPr>
+    </w:lvl>
+    <w:lvl w:ilvl="8" w:tplc="20000005" w:tentative="1">
+      <w:start w:val="1"/>
+      <w:numFmt w:val="bullet"/>
+      <w:lvlText w:val=""/>
+      <w:lvlJc w:val="left"/>
+      <w:pPr>
+        <w:ind w:left="6480" w:hanging="360"/>
+      </w:pPr>
+      <w:rPr>
+        <w:rFonts w:ascii="Wingdings" w:hAnsi="Wingdings" w:hint="default"/>
+      </w:rPr>
+    </w:lvl>
+  </w:abstractNum>
+  <w:abstractNum w:abstractNumId="1" w15:restartNumberingAfterBreak="0">
+    <w:nsid w:val="1649323F"/>
+    <w:multiLevelType w:val="multilevel"/>
+    <w:tmpl w:val="A6E4F1BE"/>
+    <w:lvl w:ilvl="0">
+      <w:start w:val="1"/>
+      <w:numFmt w:val="bullet"/>
+      <w:lvlText w:val=""/>
+      <w:lvlJc w:val="left"/>
+      <w:pPr>
+        <w:tabs>
+          <w:tab w:val="num" w:pos="720"/>
+        </w:tabs>
+        <w:ind w:left="720" w:hanging="360"/>
+      </w:pPr>
+      <w:rPr>
+        <w:rFonts w:ascii="Symbol" w:hAnsi="Symbol" w:hint="default"/>
+        <w:sz w:val="20"/>
+      </w:rPr>
+    </w:lvl>
+    <w:lvl w:ilvl="1" w:tentative="1">
+      <w:start w:val="1"/>
+      <w:numFmt w:val="bullet"/>
+      <w:lvlText w:val=""/>
+      <w:lvlJc w:val="left"/>
+      <w:pPr>
+        <w:tabs>
+          <w:tab w:val="num" w:pos="1440"/>
+        </w:tabs>
+        <w:ind w:left="1440" w:hanging="360"/>
+      </w:pPr>
+      <w:rPr>
+        <w:rFonts w:ascii="Symbol" w:hAnsi="Symbol" w:hint="default"/>
+        <w:sz w:val="20"/>
+      </w:rPr>
+    </w:lvl>
+    <w:lvl w:ilvl="2" w:tentative="1">
+      <w:start w:val="1"/>
+      <w:numFmt w:val="bullet"/>
+      <w:lvlText w:val=""/>
+      <w:lvlJc w:val="left"/>
+      <w:pPr>
+        <w:tabs>
+          <w:tab w:val="num" w:pos="2160"/>
+        </w:tabs>
+        <w:ind w:left="2160" w:hanging="360"/>
+      </w:pPr>
+      <w:rPr>
+        <w:rFonts w:ascii="Symbol" w:hAnsi="Symbol" w:hint="default"/>
+        <w:sz w:val="20"/>
+      </w:rPr>
+    </w:lvl>
+    <w:lvl w:ilvl="3" w:tentative="1">
+      <w:start w:val="1"/>
+      <w:numFmt w:val="bullet"/>
+      <w:lvlText w:val=""/>
+      <w:lvlJc w:val="left"/>
+      <w:pPr>
+        <w:tabs>
+          <w:tab w:val="num" w:pos="2880"/>
+        </w:tabs>
+        <w:ind w:left="2880" w:hanging="360"/>
+      </w:pPr>
+      <w:rPr>
+        <w:rFonts w:ascii="Symbol" w:hAnsi="Symbol" w:hint="default"/>
+        <w:sz w:val="20"/>
+      </w:rPr>
+    </w:lvl>
+    <w:lvl w:ilvl="4" w:tentative="1">
+      <w:start w:val="1"/>
+      <w:numFmt w:val="bullet"/>
+      <w:lvlText w:val=""/>
+      <w:lvlJc w:val="left"/>
+      <w:pPr>
+        <w:tabs>
+          <w:tab w:val="num" w:pos="3600"/>
+        </w:tabs>
+        <w:ind w:left="3600" w:hanging="360"/>
+      </w:pPr>
+      <w:rPr>
+        <w:rFonts w:ascii="Symbol" w:hAnsi="Symbol" w:hint="default"/>
+        <w:sz w:val="20"/>
+      </w:rPr>
+    </w:lvl>
+    <w:lvl w:ilvl="5" w:tentative="1">
+      <w:start w:val="1"/>
+      <w:numFmt w:val="bullet"/>
+      <w:lvlText w:val=""/>
+      <w:lvlJc w:val="left"/>
+      <w:pPr>
+        <w:tabs>
+          <w:tab w:val="num" w:pos="4320"/>
+        </w:tabs>
+        <w:ind w:left="4320" w:hanging="360"/>
+      </w:pPr>
+      <w:rPr>
+        <w:rFonts w:ascii="Symbol" w:hAnsi="Symbol" w:hint="default"/>
+        <w:sz w:val="20"/>
+      </w:rPr>
+    </w:lvl>
+    <w:lvl w:ilvl="6" w:tentative="1">
+      <w:start w:val="1"/>
+      <w:numFmt w:val="bullet"/>
+      <w:lvlText w:val=""/>
+      <w:lvlJc w:val="left"/>
+      <w:pPr>
+        <w:tabs>
+          <w:tab w:val="num" w:pos="5040"/>
+        </w:tabs>
+        <w:ind w:left="5040" w:hanging="360"/>
+      </w:pPr>
+      <w:rPr>
+        <w:rFonts w:ascii="Symbol" w:hAnsi="Symbol" w:hint="default"/>
+        <w:sz w:val="20"/>
+      </w:rPr>
+    </w:lvl>
+    <w:lvl w:ilvl="7" w:tentative="1">
+      <w:start w:val="1"/>
+      <w:numFmt w:val="bullet"/>
+      <w:lvlText w:val=""/>
+      <w:lvlJc w:val="left"/>
+      <w:pPr>
+        <w:tabs>
+          <w:tab w:val="num" w:pos="5760"/>
+        </w:tabs>
+        <w:ind w:left="5760" w:hanging="360"/>
+      </w:pPr>
+      <w:rPr>
+        <w:rFonts w:ascii="Symbol" w:hAnsi="Symbol" w:hint="default"/>
+        <w:sz w:val="20"/>
+      </w:rPr>
+    </w:lvl>
+    <w:lvl w:ilvl="8" w:tentative="1">
+      <w:start w:val="1"/>
+      <w:numFmt w:val="bullet"/>
+      <w:lvlText w:val=""/>
+      <w:lvlJc w:val="left"/>
+      <w:pPr>
+        <w:tabs>
+          <w:tab w:val="num" w:pos="6480"/>
+        </w:tabs>
+        <w:ind w:left="6480" w:hanging="360"/>
+      </w:pPr>
+      <w:rPr>
+        <w:rFonts w:ascii="Symbol" w:hAnsi="Symbol" w:hint="default"/>
+        <w:sz w:val="20"/>
+      </w:rPr>
+    </w:lvl>
+  </w:abstractNum>
+  <w:abstractNum w:abstractNumId="2" w15:restartNumberingAfterBreak="0">
+    <w:nsid w:val="23D849B2"/>
+    <w:multiLevelType w:val="hybridMultilevel"/>
+    <w:tmpl w:val="8BE0BC94"/>
+    <w:lvl w:ilvl="0" w:tplc="008C39D8">
+      <w:start w:val="2"/>
+      <w:numFmt w:val="bullet"/>
+      <w:lvlText w:val="-"/>
+      <w:lvlJc w:val="left"/>
+      <w:pPr>
+        <w:ind w:left="720" w:hanging="360"/>
+      </w:pPr>
+      <w:rPr>
+        <w:rFonts w:ascii="Calibri" w:eastAsiaTheme="minorEastAsia" w:hAnsi="Calibri" w:cs="Calibri" w:hint="default"/>
+      </w:rPr>
+    </w:lvl>
+    <w:lvl w:ilvl="1" w:tplc="20000003" w:tentative="1">
+      <w:start w:val="1"/>
+      <w:numFmt w:val="bullet"/>
+      <w:lvlText w:val="o"/>
+      <w:lvlJc w:val="left"/>
+      <w:pPr>
+        <w:ind w:left="1440" w:hanging="360"/>
+      </w:pPr>
+      <w:rPr>
+        <w:rFonts w:ascii="Courier New" w:hAnsi="Courier New" w:cs="Courier New" w:hint="default"/>
+      </w:rPr>
+    </w:lvl>
+    <w:lvl w:ilvl="2" w:tplc="20000005" w:tentative="1">
+      <w:start w:val="1"/>
+      <w:numFmt w:val="bullet"/>
+      <w:lvlText w:val=""/>
+      <w:lvlJc w:val="left"/>
+      <w:pPr>
+        <w:ind w:left="2160" w:hanging="360"/>
+      </w:pPr>
+      <w:rPr>
+        <w:rFonts w:ascii="Wingdings" w:hAnsi="Wingdings" w:hint="default"/>
+      </w:rPr>
+    </w:lvl>
+    <w:lvl w:ilvl="3" w:tplc="20000001" w:tentative="1">
+      <w:start w:val="1"/>
+      <w:numFmt w:val="bullet"/>
+      <w:lvlText w:val=""/>
+      <w:lvlJc w:val="left"/>
+      <w:pPr>
+        <w:ind w:left="2880" w:hanging="360"/>
+      </w:pPr>
+      <w:rPr>
+        <w:rFonts w:ascii="Symbol" w:hAnsi="Symbol" w:hint="default"/>
+      </w:rPr>
+    </w:lvl>
+    <w:lvl w:ilvl="4" w:tplc="20000003" w:tentative="1">
+      <w:start w:val="1"/>
+      <w:numFmt w:val="bullet"/>
+      <w:lvlText w:val="o"/>
+      <w:lvlJc w:val="left"/>
+      <w:pPr>
+        <w:ind w:left="3600" w:hanging="360"/>
+      </w:pPr>
+      <w:rPr>
+        <w:rFonts w:ascii="Courier New" w:hAnsi="Courier New" w:cs="Courier New" w:hint="default"/>
+      </w:rPr>
+    </w:lvl>
+    <w:lvl w:ilvl="5" w:tplc="20000005" w:tentative="1">
+      <w:start w:val="1"/>
+      <w:numFmt w:val="bullet"/>
+      <w:lvlText w:val=""/>
+      <w:lvlJc w:val="left"/>
+      <w:pPr>
+        <w:ind w:left="4320" w:hanging="360"/>
+      </w:pPr>
+      <w:rPr>
+        <w:rFonts w:ascii="Wingdings" w:hAnsi="Wingdings" w:hint="default"/>
+      </w:rPr>
+    </w:lvl>
+    <w:lvl w:ilvl="6" w:tplc="20000001" w:tentative="1">
+      <w:start w:val="1"/>
+      <w:numFmt w:val="bullet"/>
+      <w:lvlText w:val=""/>
+      <w:lvlJc w:val="left"/>
+      <w:pPr>
+        <w:ind w:left="5040" w:hanging="360"/>
+      </w:pPr>
+      <w:rPr>
+        <w:rFonts w:ascii="Symbol" w:hAnsi="Symbol" w:hint="default"/>
+      </w:rPr>
+    </w:lvl>
+    <w:lvl w:ilvl="7" w:tplc="20000003" w:tentative="1">
+      <w:start w:val="1"/>
+      <w:numFmt w:val="bullet"/>
+      <w:lvlText w:val="o"/>
+      <w:lvlJc w:val="left"/>
+      <w:pPr>
+        <w:ind w:left="5760" w:hanging="360"/>
+      </w:pPr>
+      <w:rPr>
+        <w:rFonts w:ascii="Courier New" w:hAnsi="Courier New" w:cs="Courier New" w:hint="default"/>
+      </w:rPr>
+    </w:lvl>
+    <w:lvl w:ilvl="8" w:tplc="20000005" w:tentative="1">
+      <w:start w:val="1"/>
+      <w:numFmt w:val="bullet"/>
+      <w:lvlText w:val=""/>
+      <w:lvlJc w:val="left"/>
+      <w:pPr>
+        <w:ind w:left="6480" w:hanging="360"/>
+      </w:pPr>
+      <w:rPr>
+        <w:rFonts w:ascii="Wingdings" w:hAnsi="Wingdings" w:hint="default"/>
+      </w:rPr>
+    </w:lvl>
+  </w:abstractNum>
+  <w:abstractNum w:abstractNumId="3" w15:restartNumberingAfterBreak="0">
+    <w:nsid w:val="588701DD"/>
+    <w:multiLevelType w:val="hybridMultilevel"/>
+    <w:tmpl w:val="593A754A"/>
+    <w:lvl w:ilvl="0" w:tplc="499407C4">
+      <w:start w:val="2"/>
+      <w:numFmt w:val="bullet"/>
+      <w:lvlText w:val="-"/>
+      <w:lvlJc w:val="left"/>
+      <w:pPr>
+        <w:ind w:left="720" w:hanging="360"/>
+      </w:pPr>
+      <w:rPr>
+        <w:rFonts w:ascii="Calibri" w:eastAsiaTheme="minorEastAsia" w:hAnsi="Calibri" w:cs="Calibri" w:hint="default"/>
+      </w:rPr>
+    </w:lvl>
+    <w:lvl w:ilvl="1" w:tplc="20000003">
+      <w:start w:val="1"/>
+      <w:numFmt w:val="bullet"/>
+      <w:lvlText w:val="o"/>
+      <w:lvlJc w:val="left"/>
+      <w:pPr>
+        <w:ind w:left="1440" w:hanging="360"/>
+      </w:pPr>
+      <w:rPr>
+        <w:rFonts w:ascii="Courier New" w:hAnsi="Courier New" w:cs="Courier New" w:hint="default"/>
+      </w:rPr>
+    </w:lvl>
+    <w:lvl w:ilvl="2" w:tplc="20000005" w:tentative="1">
+      <w:start w:val="1"/>
+      <w:numFmt w:val="bullet"/>
+      <w:lvlText w:val=""/>
+      <w:lvlJc w:val="left"/>
+      <w:pPr>
+        <w:ind w:left="2160" w:hanging="360"/>
+      </w:pPr>
+      <w:rPr>
+        <w:rFonts w:ascii="Wingdings" w:hAnsi="Wingdings" w:hint="default"/>
+      </w:rPr>
+    </w:lvl>
+    <w:lvl w:ilvl="3" w:tplc="20000001" w:tentative="1">
+      <w:start w:val="1"/>
+      <w:numFmt w:val="bullet"/>
+      <w:lvlText w:val=""/>
+      <w:lvlJc w:val="left"/>
+      <w:pPr>
+        <w:ind w:left="2880" w:hanging="360"/>
+      </w:pPr>
+      <w:rPr>
+        <w:rFonts w:ascii="Symbol" w:hAnsi="Symbol" w:hint="default"/>
+      </w:rPr>
+    </w:lvl>
+    <w:lvl w:ilvl="4" w:tplc="20000003" w:tentative="1">
+      <w:start w:val="1"/>
+      <w:numFmt w:val="bullet"/>
+      <w:lvlText w:val="o"/>
+      <w:lvlJc w:val="left"/>
+      <w:pPr>
+        <w:ind w:left="3600" w:hanging="360"/>
+      </w:pPr>
+      <w:rPr>
+        <w:rFonts w:ascii="Courier New" w:hAnsi="Courier New" w:cs="Courier New" w:hint="default"/>
+      </w:rPr>
+    </w:lvl>
+    <w:lvl w:ilvl="5" w:tplc="20000005" w:tentative="1">
+      <w:start w:val="1"/>
+      <w:numFmt w:val="bullet"/>
+      <w:lvlText w:val=""/>
+      <w:lvlJc w:val="left"/>
+      <w:pPr>
+        <w:ind w:left="4320" w:hanging="360"/>
+      </w:pPr>
+      <w:rPr>
+        <w:rFonts w:ascii="Wingdings" w:hAnsi="Wingdings" w:hint="default"/>
+      </w:rPr>
+    </w:lvl>
+    <w:lvl w:ilvl="6" w:tplc="20000001" w:tentative="1">
+      <w:start w:val="1"/>
+      <w:numFmt w:val="bullet"/>
+      <w:lvlText w:val=""/>
+      <w:lvlJc w:val="left"/>
+      <w:pPr>
+        <w:ind w:left="5040" w:hanging="360"/>
+      </w:pPr>
+      <w:rPr>
+        <w:rFonts w:ascii="Symbol" w:hAnsi="Symbol" w:hint="default"/>
+      </w:rPr>
+    </w:lvl>
+    <w:lvl w:ilvl="7" w:tplc="20000003" w:tentative="1">
+      <w:start w:val="1"/>
+      <w:numFmt w:val="bullet"/>
+      <w:lvlText w:val="o"/>
+      <w:lvlJc w:val="left"/>
+      <w:pPr>
+        <w:ind w:left="5760" w:hanging="360"/>
+      </w:pPr>
+      <w:rPr>
+        <w:rFonts w:ascii="Courier New" w:hAnsi="Courier New" w:cs="Courier New" w:hint="default"/>
+      </w:rPr>
+    </w:lvl>
+    <w:lvl w:ilvl="8" w:tplc="20000005" w:tentative="1">
+      <w:start w:val="1"/>
+      <w:numFmt w:val="bullet"/>
+      <w:lvlText w:val=""/>
+      <w:lvlJc w:val="left"/>
+      <w:pPr>
+        <w:ind w:left="6480" w:hanging="360"/>
+      </w:pPr>
+      <w:rPr>
+        <w:rFonts w:ascii="Wingdings" w:hAnsi="Wingdings" w:hint="default"/>
+      </w:rPr>
+    </w:lvl>
+  </w:abstractNum>
+  <w:abstractNum w:abstractNumId="4" w15:restartNumberingAfterBreak="0">
+    <w:nsid w:val="616945EA"/>
+    <w:multiLevelType w:val="hybridMultilevel"/>
+    <w:tmpl w:val="DF38FCF4"/>
+    <w:lvl w:ilvl="0" w:tplc="499407C4">
+      <w:start w:val="2"/>
+      <w:numFmt w:val="bullet"/>
+      <w:lvlText w:val="-"/>
+      <w:lvlJc w:val="left"/>
+      <w:pPr>
+        <w:ind w:left="720" w:hanging="360"/>
+      </w:pPr>
+      <w:rPr>
+        <w:rFonts w:ascii="Calibri" w:eastAsiaTheme="minorEastAsia" w:hAnsi="Calibri" w:cs="Calibri" w:hint="default"/>
+      </w:rPr>
+    </w:lvl>
+    <w:lvl w:ilvl="1" w:tplc="20000003" w:tentative="1">
+      <w:start w:val="1"/>
+      <w:numFmt w:val="bullet"/>
+      <w:lvlText w:val="o"/>
+      <w:lvlJc w:val="left"/>
+      <w:pPr>
+        <w:ind w:left="1440" w:hanging="360"/>
+      </w:pPr>
+      <w:rPr>
+        <w:rFonts w:ascii="Courier New" w:hAnsi="Courier New" w:cs="Courier New" w:hint="default"/>
+      </w:rPr>
+    </w:lvl>
+    <w:lvl w:ilvl="2" w:tplc="20000005" w:tentative="1">
+      <w:start w:val="1"/>
+      <w:numFmt w:val="bullet"/>
+      <w:lvlText w:val=""/>
+      <w:lvlJc w:val="left"/>
+      <w:pPr>
+        <w:ind w:left="2160" w:hanging="360"/>
+      </w:pPr>
+      <w:rPr>
+        <w:rFonts w:ascii="Wingdings" w:hAnsi="Wingdings" w:hint="default"/>
+      </w:rPr>
+    </w:lvl>
+    <w:lvl w:ilvl="3" w:tplc="20000001" w:tentative="1">
+      <w:start w:val="1"/>
+      <w:numFmt w:val="bullet"/>
+      <w:lvlText w:val=""/>
+      <w:lvlJc w:val="left"/>
+      <w:pPr>
+        <w:ind w:left="2880" w:hanging="360"/>
+      </w:pPr>
+      <w:rPr>
+        <w:rFonts w:ascii="Symbol" w:hAnsi="Symbol" w:hint="default"/>
+      </w:rPr>
+    </w:lvl>
+    <w:lvl w:ilvl="4" w:tplc="20000003" w:tentative="1">
+      <w:start w:val="1"/>
+      <w:numFmt w:val="bullet"/>
+      <w:lvlText w:val="o"/>
+      <w:lvlJc w:val="left"/>
+      <w:pPr>
+        <w:ind w:left="3600" w:hanging="360"/>
+      </w:pPr>
+      <w:rPr>
+        <w:rFonts w:ascii="Courier New" w:hAnsi="Courier New" w:cs="Courier New" w:hint="default"/>
+      </w:rPr>
+    </w:lvl>
+    <w:lvl w:ilvl="5" w:tplc="20000005" w:tentative="1">
+      <w:start w:val="1"/>
+      <w:numFmt w:val="bullet"/>
+      <w:lvlText w:val=""/>
+      <w:lvlJc w:val="left"/>
+      <w:pPr>
+        <w:ind w:left="4320" w:hanging="360"/>
+      </w:pPr>
+      <w:rPr>
+        <w:rFonts w:ascii="Wingdings" w:hAnsi="Wingdings" w:hint="default"/>
+      </w:rPr>
+    </w:lvl>
+    <w:lvl w:ilvl="6" w:tplc="20000001" w:tentative="1">
+      <w:start w:val="1"/>
+      <w:numFmt w:val="bullet"/>
+      <w:lvlText w:val=""/>
+      <w:lvlJc w:val="left"/>
+      <w:pPr>
+        <w:ind w:left="5040" w:hanging="360"/>
+      </w:pPr>
+      <w:rPr>
+        <w:rFonts w:ascii="Symbol" w:hAnsi="Symbol" w:hint="default"/>
+      </w:rPr>
+    </w:lvl>
+    <w:lvl w:ilvl="7" w:tplc="20000003" w:tentative="1">
+      <w:start w:val="1"/>
+      <w:numFmt w:val="bullet"/>
+      <w:lvlText w:val="o"/>
+      <w:lvlJc w:val="left"/>
+      <w:pPr>
+        <w:ind w:left="5760" w:hanging="360"/>
+      </w:pPr>
+      <w:rPr>
+        <w:rFonts w:ascii="Courier New" w:hAnsi="Courier New" w:cs="Courier New" w:hint="default"/>
+      </w:rPr>
+    </w:lvl>
+    <w:lvl w:ilvl="8" w:tplc="20000005" w:tentative="1">
+      <w:start w:val="1"/>
+      <w:numFmt w:val="bullet"/>
+      <w:lvlText w:val=""/>
+      <w:lvlJc w:val="left"/>
+      <w:pPr>
+        <w:ind w:left="6480" w:hanging="360"/>
+      </w:pPr>
+      <w:rPr>
+        <w:rFonts w:ascii="Wingdings" w:hAnsi="Wingdings" w:hint="default"/>
+      </w:rPr>
+    </w:lvl>
+  </w:abstractNum>
+  <w:num w:numId="1" w16cid:durableId="1431781551">
+    <w:abstractNumId w:val="1"/>
+  </w:num>
+  <w:num w:numId="2" w16cid:durableId="758215531">
+    <w:abstractNumId w:val="0"/>
+  </w:num>
+  <w:num w:numId="3" w16cid:durableId="460458531">
+    <w:abstractNumId w:val="2"/>
+  </w:num>
+  <w:num w:numId="4" w16cid:durableId="1387991820">
+    <w:abstractNumId w:val="3"/>
+  </w:num>
+  <w:num w:numId="5" w16cid:durableId="1799562718">
+    <w:abstractNumId w:val="4"/>
+  </w:num>
+</w:numbering>
 </file>
 
 <file path=word/styles.xml><?xml version="1.0" encoding="utf-8"?>
@@ -1302,6 +4097,17 @@
       <w:lang w:val="nl-BE"/>
     </w:rPr>
   </w:style>
+  <w:style w:type="paragraph" w:styleId="ListParagraph">
+    <w:name w:val="List Paragraph"/>
+    <w:basedOn w:val="Normal"/>
+    <w:uiPriority w:val="34"/>
+    <w:qFormat/>
+    <w:rsid w:val="006F3CB6"/>
+    <w:pPr>
+      <w:ind w:left="720"/>
+      <w:contextualSpacing/>
+    </w:pPr>
+  </w:style>
 </w:styles>
 </file>
 

</xml_diff>